<commit_message>
Conteúdo de redes completo
</commit_message>
<xml_diff>
--- a/Conteúdo escrito.docx
+++ b/Conteúdo escrito.docx
@@ -105,7 +105,7 @@
                     <pic:cNvPicPr/>
                   </pic:nvPicPr>
                   <pic:blipFill>
-                    <a:blip r:embed="rId4"/>
+                    <a:blip r:embed="rId5"/>
                     <a:stretch>
                       <a:fillRect/>
                     </a:stretch>
@@ -152,7 +152,7 @@
                     <pic:cNvPicPr/>
                   </pic:nvPicPr>
                   <pic:blipFill>
-                    <a:blip r:embed="rId5"/>
+                    <a:blip r:embed="rId6"/>
                     <a:stretch>
                       <a:fillRect/>
                     </a:stretch>
@@ -297,7 +297,7 @@
                     </pic:cNvPicPr>
                   </pic:nvPicPr>
                   <pic:blipFill>
-                    <a:blip r:embed="rId6" cstate="print">
+                    <a:blip r:embed="rId7" cstate="print">
                       <a:extLst>
                         <a:ext uri="{28A0092B-C50C-407E-A947-70E740481C1C}">
                           <a14:useLocalDpi xmlns:a14="http://schemas.microsoft.com/office/drawing/2010/main" val="0"/>
@@ -509,7 +509,7 @@
                     </pic:cNvPicPr>
                   </pic:nvPicPr>
                   <pic:blipFill>
-                    <a:blip r:embed="rId7">
+                    <a:blip r:embed="rId8">
                       <a:extLst>
                         <a:ext uri="{28A0092B-C50C-407E-A947-70E740481C1C}">
                           <a14:useLocalDpi xmlns:a14="http://schemas.microsoft.com/office/drawing/2010/main" val="0"/>
@@ -562,7 +562,7 @@
                     </pic:cNvPicPr>
                   </pic:nvPicPr>
                   <pic:blipFill>
-                    <a:blip r:embed="rId8">
+                    <a:blip r:embed="rId9">
                       <a:extLst>
                         <a:ext uri="{28A0092B-C50C-407E-A947-70E740481C1C}">
                           <a14:useLocalDpi xmlns:a14="http://schemas.microsoft.com/office/drawing/2010/main" val="0"/>
@@ -658,7 +658,7 @@
                     </pic:cNvPicPr>
                   </pic:nvPicPr>
                   <pic:blipFill>
-                    <a:blip r:embed="rId9">
+                    <a:blip r:embed="rId10">
                       <a:extLst>
                         <a:ext uri="{28A0092B-C50C-407E-A947-70E740481C1C}">
                           <a14:useLocalDpi xmlns:a14="http://schemas.microsoft.com/office/drawing/2010/main" val="0"/>
@@ -711,7 +711,7 @@
                     </pic:cNvPicPr>
                   </pic:nvPicPr>
                   <pic:blipFill>
-                    <a:blip r:embed="rId10">
+                    <a:blip r:embed="rId11">
                       <a:extLst>
                         <a:ext uri="{28A0092B-C50C-407E-A947-70E740481C1C}">
                           <a14:useLocalDpi xmlns:a14="http://schemas.microsoft.com/office/drawing/2010/main" val="0"/>
@@ -765,7 +765,7 @@
                     </pic:cNvPicPr>
                   </pic:nvPicPr>
                   <pic:blipFill>
-                    <a:blip r:embed="rId11" cstate="print">
+                    <a:blip r:embed="rId12" cstate="print">
                       <a:extLst>
                         <a:ext uri="{28A0092B-C50C-407E-A947-70E740481C1C}">
                           <a14:useLocalDpi xmlns:a14="http://schemas.microsoft.com/office/drawing/2010/main" val="0"/>
@@ -864,7 +864,7 @@
                     <pic:cNvPicPr/>
                   </pic:nvPicPr>
                   <pic:blipFill>
-                    <a:blip r:embed="rId12"/>
+                    <a:blip r:embed="rId13"/>
                     <a:stretch>
                       <a:fillRect/>
                     </a:stretch>
@@ -896,6 +896,7 @@
       <w:r>
         <w:rPr>
           <w:rFonts w:ascii="Roboto" w:hAnsi="Roboto"/>
+          <w:noProof/>
         </w:rPr>
         <w:lastRenderedPageBreak/>
         <w:drawing>
@@ -914,7 +915,7 @@
                     <pic:cNvPicPr/>
                   </pic:nvPicPr>
                   <pic:blipFill>
-                    <a:blip r:embed="rId13"/>
+                    <a:blip r:embed="rId14"/>
                     <a:stretch>
                       <a:fillRect/>
                     </a:stretch>
@@ -965,7 +966,7 @@
                     </pic:cNvPicPr>
                   </pic:nvPicPr>
                   <pic:blipFill>
-                    <a:blip r:embed="rId14" cstate="print">
+                    <a:blip r:embed="rId15" cstate="print">
                       <a:extLst>
                         <a:ext uri="{28A0092B-C50C-407E-A947-70E740481C1C}">
                           <a14:useLocalDpi xmlns:a14="http://schemas.microsoft.com/office/drawing/2010/main" val="0"/>
@@ -1097,7 +1098,7 @@
                     <pic:cNvPicPr/>
                   </pic:nvPicPr>
                   <pic:blipFill>
-                    <a:blip r:embed="rId15"/>
+                    <a:blip r:embed="rId16"/>
                     <a:stretch>
                       <a:fillRect/>
                     </a:stretch>
@@ -1144,7 +1145,7 @@
                     <pic:cNvPicPr/>
                   </pic:nvPicPr>
                   <pic:blipFill>
-                    <a:blip r:embed="rId16"/>
+                    <a:blip r:embed="rId17"/>
                     <a:stretch>
                       <a:fillRect/>
                     </a:stretch>
@@ -1191,7 +1192,7 @@
                     <pic:cNvPicPr/>
                   </pic:nvPicPr>
                   <pic:blipFill>
-                    <a:blip r:embed="rId17"/>
+                    <a:blip r:embed="rId18"/>
                     <a:stretch>
                       <a:fillRect/>
                     </a:stretch>
@@ -1237,7 +1238,7 @@
                     <pic:cNvPicPr/>
                   </pic:nvPicPr>
                   <pic:blipFill>
-                    <a:blip r:embed="rId18"/>
+                    <a:blip r:embed="rId19"/>
                     <a:stretch>
                       <a:fillRect/>
                     </a:stretch>
@@ -1283,7 +1284,7 @@
                     </pic:cNvPicPr>
                   </pic:nvPicPr>
                   <pic:blipFill>
-                    <a:blip r:embed="rId19" cstate="print">
+                    <a:blip r:embed="rId20" cstate="print">
                       <a:extLst>
                         <a:ext uri="{28A0092B-C50C-407E-A947-70E740481C1C}">
                           <a14:useLocalDpi xmlns:a14="http://schemas.microsoft.com/office/drawing/2010/main" val="0"/>
@@ -1448,6 +1449,7 @@
       <w:r>
         <w:rPr>
           <w:rFonts w:ascii="Roboto" w:hAnsi="Roboto"/>
+          <w:noProof/>
         </w:rPr>
         <w:drawing>
           <wp:inline distT="0" distB="0" distL="0" distR="0" wp14:anchorId="279EF08A" wp14:editId="1EF48C21">
@@ -1465,7 +1467,7 @@
                     <pic:cNvPicPr/>
                   </pic:nvPicPr>
                   <pic:blipFill>
-                    <a:blip r:embed="rId20"/>
+                    <a:blip r:embed="rId21"/>
                     <a:stretch>
                       <a:fillRect/>
                     </a:stretch>
@@ -1665,6 +1667,7 @@
       <w:r>
         <w:rPr>
           <w:rFonts w:ascii="Roboto" w:hAnsi="Roboto"/>
+          <w:noProof/>
         </w:rPr>
         <w:drawing>
           <wp:inline distT="0" distB="0" distL="0" distR="0" wp14:anchorId="4621FC7E" wp14:editId="5A561696">
@@ -1682,7 +1685,7 @@
                     <pic:cNvPicPr/>
                   </pic:nvPicPr>
                   <pic:blipFill>
-                    <a:blip r:embed="rId21"/>
+                    <a:blip r:embed="rId22"/>
                     <a:stretch>
                       <a:fillRect/>
                     </a:stretch>
@@ -1728,7 +1731,7 @@
                     <pic:cNvPicPr/>
                   </pic:nvPicPr>
                   <pic:blipFill>
-                    <a:blip r:embed="rId22"/>
+                    <a:blip r:embed="rId23"/>
                     <a:stretch>
                       <a:fillRect/>
                     </a:stretch>
@@ -1768,7 +1771,7 @@
                     <pic:cNvPicPr/>
                   </pic:nvPicPr>
                   <pic:blipFill>
-                    <a:blip r:embed="rId23"/>
+                    <a:blip r:embed="rId24"/>
                     <a:stretch>
                       <a:fillRect/>
                     </a:stretch>
@@ -1809,7 +1812,7 @@
                     <pic:cNvPicPr/>
                   </pic:nvPicPr>
                   <pic:blipFill>
-                    <a:blip r:embed="rId24"/>
+                    <a:blip r:embed="rId25"/>
                     <a:stretch>
                       <a:fillRect/>
                     </a:stretch>
@@ -1885,7 +1888,7 @@
                     <pic:cNvPicPr/>
                   </pic:nvPicPr>
                   <pic:blipFill>
-                    <a:blip r:embed="rId25"/>
+                    <a:blip r:embed="rId26"/>
                     <a:stretch>
                       <a:fillRect/>
                     </a:stretch>
@@ -1932,7 +1935,7 @@
                     <pic:cNvPicPr/>
                   </pic:nvPicPr>
                   <pic:blipFill>
-                    <a:blip r:embed="rId26"/>
+                    <a:blip r:embed="rId27"/>
                     <a:stretch>
                       <a:fillRect/>
                     </a:stretch>
@@ -1978,7 +1981,7 @@
                     <pic:cNvPicPr/>
                   </pic:nvPicPr>
                   <pic:blipFill>
-                    <a:blip r:embed="rId27"/>
+                    <a:blip r:embed="rId28"/>
                     <a:stretch>
                       <a:fillRect/>
                     </a:stretch>
@@ -2025,7 +2028,7 @@
                     <pic:cNvPicPr/>
                   </pic:nvPicPr>
                   <pic:blipFill>
-                    <a:blip r:embed="rId28"/>
+                    <a:blip r:embed="rId29"/>
                     <a:stretch>
                       <a:fillRect/>
                     </a:stretch>
@@ -2071,7 +2074,7 @@
                     <pic:cNvPicPr/>
                   </pic:nvPicPr>
                   <pic:blipFill>
-                    <a:blip r:embed="rId29"/>
+                    <a:blip r:embed="rId30"/>
                     <a:stretch>
                       <a:fillRect/>
                     </a:stretch>
@@ -2117,7 +2120,7 @@
                     <pic:cNvPicPr/>
                   </pic:nvPicPr>
                   <pic:blipFill>
-                    <a:blip r:embed="rId30"/>
+                    <a:blip r:embed="rId31"/>
                     <a:stretch>
                       <a:fillRect/>
                     </a:stretch>
@@ -2164,7 +2167,7 @@
                     <pic:cNvPicPr/>
                   </pic:nvPicPr>
                   <pic:blipFill>
-                    <a:blip r:embed="rId31"/>
+                    <a:blip r:embed="rId32"/>
                     <a:stretch>
                       <a:fillRect/>
                     </a:stretch>
@@ -2207,53 +2210,6 @@
                 <pic:pic xmlns:pic="http://schemas.openxmlformats.org/drawingml/2006/picture">
                   <pic:nvPicPr>
                     <pic:cNvPr id="1285748529" name="Imagem 1" descr="Texto&#10;&#10;Descrição gerada automaticamente"/>
-                    <pic:cNvPicPr/>
-                  </pic:nvPicPr>
-                  <pic:blipFill>
-                    <a:blip r:embed="rId32"/>
-                    <a:stretch>
-                      <a:fillRect/>
-                    </a:stretch>
-                  </pic:blipFill>
-                  <pic:spPr>
-                    <a:xfrm>
-                      <a:off x="0" y="0"/>
-                      <a:ext cx="5400040" cy="3354070"/>
-                    </a:xfrm>
-                    <a:prstGeom prst="rect">
-                      <a:avLst/>
-                    </a:prstGeom>
-                  </pic:spPr>
-                </pic:pic>
-              </a:graphicData>
-            </a:graphic>
-          </wp:inline>
-        </w:drawing>
-      </w:r>
-      <w:r>
-        <w:rPr>
-          <w:noProof/>
-        </w:rPr>
-        <w:t xml:space="preserve"> </w:t>
-      </w:r>
-      <w:r>
-        <w:rPr>
-          <w:noProof/>
-        </w:rPr>
-        <w:lastRenderedPageBreak/>
-        <w:drawing>
-          <wp:inline distT="0" distB="0" distL="0" distR="0" wp14:anchorId="7575B6C8" wp14:editId="7E4F0487">
-            <wp:extent cx="5400040" cy="3354070"/>
-            <wp:effectExtent l="0" t="0" r="0" b="0"/>
-            <wp:docPr id="1244194910" name="Imagem 1" descr="Texto&#10;&#10;Descrição gerada automaticamente"/>
-            <wp:cNvGraphicFramePr>
-              <a:graphicFrameLocks xmlns:a="http://schemas.openxmlformats.org/drawingml/2006/main" noChangeAspect="1"/>
-            </wp:cNvGraphicFramePr>
-            <a:graphic xmlns:a="http://schemas.openxmlformats.org/drawingml/2006/main">
-              <a:graphicData uri="http://schemas.openxmlformats.org/drawingml/2006/picture">
-                <pic:pic xmlns:pic="http://schemas.openxmlformats.org/drawingml/2006/picture">
-                  <pic:nvPicPr>
-                    <pic:cNvPr id="1244194910" name="Imagem 1" descr="Texto&#10;&#10;Descrição gerada automaticamente"/>
                     <pic:cNvPicPr/>
                   </pic:nvPicPr>
                   <pic:blipFill>
@@ -2287,6 +2243,53 @@
         <w:rPr>
           <w:noProof/>
         </w:rPr>
+        <w:lastRenderedPageBreak/>
+        <w:drawing>
+          <wp:inline distT="0" distB="0" distL="0" distR="0" wp14:anchorId="7575B6C8" wp14:editId="7E4F0487">
+            <wp:extent cx="5400040" cy="3354070"/>
+            <wp:effectExtent l="0" t="0" r="0" b="0"/>
+            <wp:docPr id="1244194910" name="Imagem 1" descr="Texto&#10;&#10;Descrição gerada automaticamente"/>
+            <wp:cNvGraphicFramePr>
+              <a:graphicFrameLocks xmlns:a="http://schemas.openxmlformats.org/drawingml/2006/main" noChangeAspect="1"/>
+            </wp:cNvGraphicFramePr>
+            <a:graphic xmlns:a="http://schemas.openxmlformats.org/drawingml/2006/main">
+              <a:graphicData uri="http://schemas.openxmlformats.org/drawingml/2006/picture">
+                <pic:pic xmlns:pic="http://schemas.openxmlformats.org/drawingml/2006/picture">
+                  <pic:nvPicPr>
+                    <pic:cNvPr id="1244194910" name="Imagem 1" descr="Texto&#10;&#10;Descrição gerada automaticamente"/>
+                    <pic:cNvPicPr/>
+                  </pic:nvPicPr>
+                  <pic:blipFill>
+                    <a:blip r:embed="rId34"/>
+                    <a:stretch>
+                      <a:fillRect/>
+                    </a:stretch>
+                  </pic:blipFill>
+                  <pic:spPr>
+                    <a:xfrm>
+                      <a:off x="0" y="0"/>
+                      <a:ext cx="5400040" cy="3354070"/>
+                    </a:xfrm>
+                    <a:prstGeom prst="rect">
+                      <a:avLst/>
+                    </a:prstGeom>
+                  </pic:spPr>
+                </pic:pic>
+              </a:graphicData>
+            </a:graphic>
+          </wp:inline>
+        </w:drawing>
+      </w:r>
+      <w:r>
+        <w:rPr>
+          <w:noProof/>
+        </w:rPr>
+        <w:t xml:space="preserve"> </w:t>
+      </w:r>
+      <w:r>
+        <w:rPr>
+          <w:noProof/>
+        </w:rPr>
         <w:drawing>
           <wp:inline distT="0" distB="0" distL="0" distR="0" wp14:anchorId="5B76897F" wp14:editId="502CBACC">
             <wp:extent cx="5400040" cy="2636520"/>
@@ -2303,7 +2306,7 @@
                     <pic:cNvPicPr/>
                   </pic:nvPicPr>
                   <pic:blipFill>
-                    <a:blip r:embed="rId34"/>
+                    <a:blip r:embed="rId35"/>
                     <a:stretch>
                       <a:fillRect/>
                     </a:stretch>
@@ -2363,7 +2366,938 @@
     <w:p>
       <w:pPr>
         <w:rPr>
+          <w:rFonts w:ascii="Arial" w:hAnsi="Arial" w:cs="Arial"/>
+          <w:sz w:val="24"/>
+          <w:szCs w:val="24"/>
+        </w:rPr>
+      </w:pPr>
+      <w:r>
+        <w:rPr>
           <w:rFonts w:ascii="Roboto" w:hAnsi="Roboto" w:cs="Times New Roman"/>
+          <w:sz w:val="24"/>
+          <w:szCs w:val="24"/>
+        </w:rPr>
+        <w:t>Para darmos início ao conteúdo de redes, primeiramente estudamos conceitos básicos</w:t>
+      </w:r>
+      <w:r>
+        <w:rPr>
+          <w:rFonts w:ascii="Roboto" w:hAnsi="Roboto" w:cs="Times New Roman"/>
+          <w:sz w:val="24"/>
+          <w:szCs w:val="24"/>
+        </w:rPr>
+        <w:t xml:space="preserve"> a fim de nivelar o conhecimento de todos sobre a temática. Nos foram apresentados os tipos de red</w:t>
+      </w:r>
+      <w:r>
+        <w:rPr>
+          <w:rFonts w:ascii="Roboto" w:hAnsi="Roboto" w:cs="Times New Roman"/>
+          <w:sz w:val="24"/>
+          <w:szCs w:val="24"/>
+        </w:rPr>
+        <w:t xml:space="preserve">e, sendo eles PAN </w:t>
+      </w:r>
+      <w:r>
+        <w:rPr>
+          <w:rFonts w:ascii="Arial" w:hAnsi="Arial" w:cs="Arial"/>
+          <w:sz w:val="24"/>
+          <w:szCs w:val="24"/>
+        </w:rPr>
+        <w:t>(</w:t>
+      </w:r>
+      <w:proofErr w:type="spellStart"/>
+      <w:r>
+        <w:rPr>
+          <w:rFonts w:ascii="Arial" w:hAnsi="Arial" w:cs="Arial"/>
+          <w:sz w:val="24"/>
+          <w:szCs w:val="24"/>
+        </w:rPr>
+        <w:t>Personal</w:t>
+      </w:r>
+      <w:proofErr w:type="spellEnd"/>
+      <w:r>
+        <w:rPr>
+          <w:rFonts w:ascii="Arial" w:hAnsi="Arial" w:cs="Arial"/>
+          <w:sz w:val="24"/>
+          <w:szCs w:val="24"/>
+        </w:rPr>
+        <w:t xml:space="preserve"> Area Network), CAN - </w:t>
+      </w:r>
+      <w:proofErr w:type="spellStart"/>
+      <w:r>
+        <w:rPr>
+          <w:rFonts w:ascii="Arial" w:hAnsi="Arial" w:cs="Arial"/>
+          <w:sz w:val="24"/>
+          <w:szCs w:val="24"/>
+        </w:rPr>
+        <w:t>Controller</w:t>
+      </w:r>
+      <w:proofErr w:type="spellEnd"/>
+      <w:r>
+        <w:rPr>
+          <w:rFonts w:ascii="Arial" w:hAnsi="Arial" w:cs="Arial"/>
+          <w:sz w:val="24"/>
+          <w:szCs w:val="24"/>
+        </w:rPr>
+        <w:t xml:space="preserve"> Area Network, LAN - Local Area Network</w:t>
+      </w:r>
+      <w:r>
+        <w:rPr>
+          <w:rFonts w:ascii="Arial" w:hAnsi="Arial" w:cs="Arial"/>
+          <w:sz w:val="24"/>
+          <w:szCs w:val="24"/>
+        </w:rPr>
+        <w:t xml:space="preserve">, MAN - Metropolitan Area Network, WAN - </w:t>
+      </w:r>
+      <w:proofErr w:type="spellStart"/>
+      <w:r>
+        <w:rPr>
+          <w:rFonts w:ascii="Arial" w:hAnsi="Arial" w:cs="Arial"/>
+          <w:sz w:val="24"/>
+          <w:szCs w:val="24"/>
+        </w:rPr>
+        <w:t>Wide</w:t>
+      </w:r>
+      <w:proofErr w:type="spellEnd"/>
+      <w:r>
+        <w:rPr>
+          <w:rFonts w:ascii="Arial" w:hAnsi="Arial" w:cs="Arial"/>
+          <w:sz w:val="24"/>
+          <w:szCs w:val="24"/>
+        </w:rPr>
+        <w:t xml:space="preserve"> Area Network.</w:t>
+      </w:r>
+    </w:p>
+    <w:p>
+      <w:pPr>
+        <w:rPr>
+          <w:rFonts w:ascii="Arial" w:hAnsi="Arial" w:cs="Arial"/>
+          <w:sz w:val="24"/>
+          <w:szCs w:val="24"/>
+        </w:rPr>
+      </w:pPr>
+      <w:r>
+        <w:rPr>
+          <w:rFonts w:ascii="Arial" w:hAnsi="Arial" w:cs="Arial"/>
+          <w:sz w:val="24"/>
+          <w:szCs w:val="24"/>
+        </w:rPr>
+        <w:t xml:space="preserve">A topologia também foi um dos assuntos iniciais, já que </w:t>
+      </w:r>
+      <w:r>
+        <w:rPr>
+          <w:rFonts w:ascii="Arial" w:hAnsi="Arial" w:cs="Arial"/>
+          <w:sz w:val="24"/>
+          <w:szCs w:val="24"/>
+        </w:rPr>
+        <w:t>se trata da forma em que a rede foi desenvolvida, seja de maneira física</w:t>
+      </w:r>
+      <w:r>
+        <w:rPr>
+          <w:rFonts w:ascii="Arial" w:hAnsi="Arial" w:cs="Arial"/>
+          <w:sz w:val="24"/>
+          <w:szCs w:val="24"/>
+        </w:rPr>
+        <w:t>, a forma que se da a conexão dos cabos, ou lógica, o modo de circulação dos dados.</w:t>
+      </w:r>
+    </w:p>
+    <w:p>
+      <w:pPr>
+        <w:rPr>
+          <w:rFonts w:ascii="Arial" w:hAnsi="Arial" w:cs="Arial"/>
+          <w:sz w:val="24"/>
+          <w:szCs w:val="24"/>
+        </w:rPr>
+      </w:pPr>
+      <w:r>
+        <w:rPr>
+          <w:rFonts w:ascii="Arial" w:hAnsi="Arial" w:cs="Arial"/>
+          <w:sz w:val="24"/>
+          <w:szCs w:val="24"/>
+        </w:rPr>
+        <w:t>Posteriormente conhecemos as 7 camadas do modelo OSI suas funções e características. Elas são:</w:t>
+      </w:r>
+    </w:p>
+    <w:p>
+      <w:pPr>
+        <w:pStyle w:val="NormalWeb"/>
+        <w:numPr>
+          <w:ilvl w:val="0"/>
+          <w:numId w:val="1"/>
+        </w:numPr>
+        <w:rPr>
+          <w:rFonts w:ascii="Arial" w:hAnsi="Arial" w:cs="Arial"/>
+        </w:rPr>
+      </w:pPr>
+      <w:r>
+        <w:rPr>
+          <w:rFonts w:ascii="Arial" w:hAnsi="Arial" w:cs="Arial"/>
+        </w:rPr>
+        <w:lastRenderedPageBreak/>
+        <w:t>Camada Física: É responsável pela transmissão e recepção dos bits brutos por meio de um meio de comunicação físico, como cabos de rede. Lida com as características elétricas, mecânicas e físicas da transmissão de dados.</w:t>
+      </w:r>
+    </w:p>
+    <w:p>
+      <w:pPr>
+        <w:pStyle w:val="NormalWeb"/>
+        <w:numPr>
+          <w:ilvl w:val="0"/>
+          <w:numId w:val="1"/>
+        </w:numPr>
+        <w:rPr>
+          <w:rFonts w:ascii="Arial" w:hAnsi="Arial" w:cs="Arial"/>
+        </w:rPr>
+      </w:pPr>
+      <w:r>
+        <w:rPr>
+          <w:rFonts w:ascii="Arial" w:hAnsi="Arial" w:cs="Arial"/>
+        </w:rPr>
+        <w:t>Camada de Enlace de Dados: Gerencia a transmissão confiável de dados entre dois nós adjacentes na rede. Trata de problemas como detecção de erros, controle de fluxo e acesso ao meio.</w:t>
+      </w:r>
+    </w:p>
+    <w:p>
+      <w:pPr>
+        <w:pStyle w:val="NormalWeb"/>
+        <w:numPr>
+          <w:ilvl w:val="0"/>
+          <w:numId w:val="1"/>
+        </w:numPr>
+        <w:rPr>
+          <w:rFonts w:ascii="Arial" w:hAnsi="Arial" w:cs="Arial"/>
+        </w:rPr>
+      </w:pPr>
+      <w:r>
+        <w:rPr>
+          <w:rFonts w:ascii="Arial" w:hAnsi="Arial" w:cs="Arial"/>
+        </w:rPr>
+        <w:t>Camada de Rede: Lida com o roteamento dos pacotes de dados pela rede. Determina a melhor rota para enviar os pacotes do ponto de origem ao destino, levando em consideração fatores como congestionamento, priorização e endereçamento lógico.</w:t>
+      </w:r>
+    </w:p>
+    <w:p>
+      <w:pPr>
+        <w:pStyle w:val="NormalWeb"/>
+        <w:numPr>
+          <w:ilvl w:val="0"/>
+          <w:numId w:val="1"/>
+        </w:numPr>
+        <w:rPr>
+          <w:rFonts w:ascii="Arial" w:hAnsi="Arial" w:cs="Arial"/>
+        </w:rPr>
+      </w:pPr>
+      <w:r>
+        <w:rPr>
+          <w:rFonts w:ascii="Arial" w:hAnsi="Arial" w:cs="Arial"/>
+        </w:rPr>
+        <w:t>Camada de Transporte: Fornece serviços de transporte confiáveis e transparentes para os processos de aplicação. Divide os dados em segmentos, fornece controle de fluxo e controle de erros para garantir que os dados cheguem corretamente e em ordem.</w:t>
+      </w:r>
+    </w:p>
+    <w:p>
+      <w:pPr>
+        <w:pStyle w:val="NormalWeb"/>
+        <w:numPr>
+          <w:ilvl w:val="0"/>
+          <w:numId w:val="1"/>
+        </w:numPr>
+        <w:rPr>
+          <w:rFonts w:ascii="Arial" w:hAnsi="Arial" w:cs="Arial"/>
+        </w:rPr>
+      </w:pPr>
+      <w:r>
+        <w:rPr>
+          <w:rFonts w:ascii="Arial" w:hAnsi="Arial" w:cs="Arial"/>
+        </w:rPr>
+        <w:t>Camada de Sessão: Estabelece, mantém e encerra sessões de comunicação entre os aplicativos em diferentes dispositivos. Gerencia a troca de dados entre os pontos de extremidade, incluindo sincronização, controle de diálogo e recuperação em caso de falhas.</w:t>
+      </w:r>
+    </w:p>
+    <w:p>
+      <w:pPr>
+        <w:pStyle w:val="NormalWeb"/>
+        <w:numPr>
+          <w:ilvl w:val="0"/>
+          <w:numId w:val="1"/>
+        </w:numPr>
+        <w:rPr>
+          <w:rFonts w:ascii="Arial" w:hAnsi="Arial" w:cs="Arial"/>
+        </w:rPr>
+      </w:pPr>
+      <w:r>
+        <w:rPr>
+          <w:rFonts w:ascii="Arial" w:hAnsi="Arial" w:cs="Arial"/>
+        </w:rPr>
+        <w:t>Camada de Apresentação: Lida com a representação dos dados em um formato compreensível para as aplicações. Realiza funções como criptografia, compressão, conversão de formatos e tradução de caracteres.</w:t>
+      </w:r>
+    </w:p>
+    <w:p>
+      <w:pPr>
+        <w:pStyle w:val="NormalWeb"/>
+        <w:numPr>
+          <w:ilvl w:val="0"/>
+          <w:numId w:val="1"/>
+        </w:numPr>
+        <w:rPr>
+          <w:rFonts w:ascii="Arial" w:hAnsi="Arial" w:cs="Arial"/>
+        </w:rPr>
+      </w:pPr>
+      <w:r>
+        <w:rPr>
+          <w:rFonts w:ascii="Arial" w:hAnsi="Arial" w:cs="Arial"/>
+        </w:rPr>
+        <w:t>Camada de Aplicação: Fornece interfaces para que os aplicativos acessem os serviços de rede. Inclui protocolos como HTTP, FTP, SMTP, DNS, que permitem a comunicação e o compartilhamento de dados entre aplicativos em diferentes dispositivos.</w:t>
+      </w:r>
+    </w:p>
+    <w:p>
+      <w:pPr>
+        <w:pStyle w:val="NormalWeb"/>
+        <w:rPr>
+          <w:rFonts w:ascii="Arial" w:hAnsi="Arial" w:cs="Arial"/>
+        </w:rPr>
+      </w:pPr>
+      <w:r>
+        <w:rPr>
+          <w:rFonts w:ascii="Arial" w:hAnsi="Arial" w:cs="Arial"/>
+        </w:rPr>
+        <w:t>Além disso, as principais características e diferenças de UDP e TCP nos foram apresentadas.</w:t>
+      </w:r>
+      <w:r>
+        <w:rPr>
+          <w:rFonts w:ascii="Arial" w:hAnsi="Arial" w:cs="Arial"/>
+        </w:rPr>
+        <w:t xml:space="preserve"> </w:t>
+      </w:r>
+      <w:r>
+        <w:rPr>
+          <w:rFonts w:ascii="Arial" w:hAnsi="Arial" w:cs="Arial"/>
+        </w:rPr>
+        <w:t xml:space="preserve">Ambos os protocolos de comunicação </w:t>
+      </w:r>
+      <w:r>
+        <w:rPr>
+          <w:rFonts w:ascii="Arial" w:hAnsi="Arial" w:cs="Arial"/>
+        </w:rPr>
+        <w:t xml:space="preserve">estão </w:t>
+      </w:r>
+      <w:r>
+        <w:rPr>
+          <w:rFonts w:ascii="Arial" w:hAnsi="Arial" w:cs="Arial"/>
+        </w:rPr>
+        <w:t xml:space="preserve">na camada de transporte do modelo OSI (Open Systems </w:t>
+      </w:r>
+      <w:proofErr w:type="spellStart"/>
+      <w:r>
+        <w:rPr>
+          <w:rFonts w:ascii="Arial" w:hAnsi="Arial" w:cs="Arial"/>
+        </w:rPr>
+        <w:t>Interconnection</w:t>
+      </w:r>
+      <w:proofErr w:type="spellEnd"/>
+      <w:r>
+        <w:rPr>
+          <w:rFonts w:ascii="Arial" w:hAnsi="Arial" w:cs="Arial"/>
+        </w:rPr>
+        <w:t>). No entanto, existem algumas diferenças significativas entre os dois:</w:t>
+      </w:r>
+    </w:p>
+    <w:p>
+      <w:pPr>
+        <w:numPr>
+          <w:ilvl w:val="0"/>
+          <w:numId w:val="2"/>
+        </w:numPr>
+        <w:spacing w:before="100" w:beforeAutospacing="1" w:after="100" w:afterAutospacing="1" w:line="240" w:lineRule="auto"/>
+        <w:rPr>
+          <w:rFonts w:ascii="Arial" w:eastAsia="Times New Roman" w:hAnsi="Arial" w:cs="Arial"/>
+          <w:kern w:val="0"/>
+          <w:sz w:val="24"/>
+          <w:szCs w:val="24"/>
+          <w:lang w:eastAsia="pt-BR"/>
+          <w14:ligatures w14:val="none"/>
+        </w:rPr>
+      </w:pPr>
+      <w:r>
+        <w:rPr>
+          <w:rFonts w:ascii="Arial" w:eastAsia="Times New Roman" w:hAnsi="Arial" w:cs="Arial"/>
+          <w:kern w:val="0"/>
+          <w:sz w:val="24"/>
+          <w:szCs w:val="24"/>
+          <w:lang w:eastAsia="pt-BR"/>
+          <w14:ligatures w14:val="none"/>
+        </w:rPr>
+        <w:t>Confiabilidade: O TCP é um protocolo confiável, o que significa que ele garante que todos os dados enviados serão recebidos pelo destinatário sem erros ou perdas. O UDP, por outro lado, não é confiável e não garante a entrega de dados.</w:t>
+      </w:r>
+    </w:p>
+    <w:p>
+      <w:pPr>
+        <w:numPr>
+          <w:ilvl w:val="0"/>
+          <w:numId w:val="2"/>
+        </w:numPr>
+        <w:spacing w:before="100" w:beforeAutospacing="1" w:after="100" w:afterAutospacing="1" w:line="240" w:lineRule="auto"/>
+        <w:rPr>
+          <w:rFonts w:ascii="Arial" w:eastAsia="Times New Roman" w:hAnsi="Arial" w:cs="Arial"/>
+          <w:kern w:val="0"/>
+          <w:sz w:val="24"/>
+          <w:szCs w:val="24"/>
+          <w:lang w:eastAsia="pt-BR"/>
+          <w14:ligatures w14:val="none"/>
+        </w:rPr>
+      </w:pPr>
+      <w:r>
+        <w:rPr>
+          <w:rFonts w:ascii="Arial" w:eastAsia="Times New Roman" w:hAnsi="Arial" w:cs="Arial"/>
+          <w:kern w:val="0"/>
+          <w:sz w:val="24"/>
+          <w:szCs w:val="24"/>
+          <w:lang w:eastAsia="pt-BR"/>
+          <w14:ligatures w14:val="none"/>
+        </w:rPr>
+        <w:t>Controle de fluxo: O TCP implementa o controle de fluxo para garantir que o transmissor não envie mais dados do que o receptor pode processar. O UDP não possui esse recurso.</w:t>
+      </w:r>
+    </w:p>
+    <w:p>
+      <w:pPr>
+        <w:numPr>
+          <w:ilvl w:val="0"/>
+          <w:numId w:val="2"/>
+        </w:numPr>
+        <w:spacing w:before="100" w:beforeAutospacing="1" w:after="100" w:afterAutospacing="1" w:line="240" w:lineRule="auto"/>
+        <w:rPr>
+          <w:rFonts w:ascii="Arial" w:eastAsia="Times New Roman" w:hAnsi="Arial" w:cs="Arial"/>
+          <w:kern w:val="0"/>
+          <w:sz w:val="24"/>
+          <w:szCs w:val="24"/>
+          <w:lang w:eastAsia="pt-BR"/>
+          <w14:ligatures w14:val="none"/>
+        </w:rPr>
+      </w:pPr>
+      <w:r>
+        <w:rPr>
+          <w:rFonts w:ascii="Arial" w:eastAsia="Times New Roman" w:hAnsi="Arial" w:cs="Arial"/>
+          <w:kern w:val="0"/>
+          <w:sz w:val="24"/>
+          <w:szCs w:val="24"/>
+          <w:lang w:eastAsia="pt-BR"/>
+          <w14:ligatures w14:val="none"/>
+        </w:rPr>
+        <w:t>Orientação à conexão: O TCP é um protocolo orientado à conexão, o que significa que ele estabelece uma conexão antes que os dados sejam transmitidos. O UDP é um protocolo sem conexão, o que significa que ele não estabelece uma conexão antes da transmissão de dados.</w:t>
+      </w:r>
+    </w:p>
+    <w:p>
+      <w:pPr>
+        <w:numPr>
+          <w:ilvl w:val="0"/>
+          <w:numId w:val="2"/>
+        </w:numPr>
+        <w:spacing w:before="100" w:beforeAutospacing="1" w:after="100" w:afterAutospacing="1" w:line="240" w:lineRule="auto"/>
+        <w:rPr>
+          <w:rFonts w:ascii="Arial" w:eastAsia="Times New Roman" w:hAnsi="Arial" w:cs="Arial"/>
+          <w:kern w:val="0"/>
+          <w:sz w:val="24"/>
+          <w:szCs w:val="24"/>
+          <w:lang w:eastAsia="pt-BR"/>
+          <w14:ligatures w14:val="none"/>
+        </w:rPr>
+      </w:pPr>
+      <w:r>
+        <w:rPr>
+          <w:rFonts w:ascii="Arial" w:eastAsia="Times New Roman" w:hAnsi="Arial" w:cs="Arial"/>
+          <w:kern w:val="0"/>
+          <w:sz w:val="24"/>
+          <w:szCs w:val="24"/>
+          <w:lang w:eastAsia="pt-BR"/>
+          <w14:ligatures w14:val="none"/>
+        </w:rPr>
+        <w:t>Overhead: O TCP tem um overhead maior do que o UDP, já que ele adiciona informações adicionais para garantir a confiabilidade dos dados. O UDP tem um overhead mínimo.</w:t>
+      </w:r>
+    </w:p>
+    <w:p>
+      <w:pPr>
+        <w:spacing w:before="100" w:beforeAutospacing="1" w:after="100" w:afterAutospacing="1" w:line="240" w:lineRule="auto"/>
+        <w:rPr>
+          <w:rFonts w:ascii="Arial" w:eastAsia="Times New Roman" w:hAnsi="Arial" w:cs="Arial"/>
+          <w:kern w:val="0"/>
+          <w:sz w:val="24"/>
+          <w:szCs w:val="24"/>
+          <w:lang w:eastAsia="pt-BR"/>
+          <w14:ligatures w14:val="none"/>
+        </w:rPr>
+      </w:pPr>
+      <w:r>
+        <w:rPr>
+          <w:rFonts w:ascii="Arial" w:eastAsia="Times New Roman" w:hAnsi="Arial" w:cs="Arial"/>
+          <w:kern w:val="0"/>
+          <w:sz w:val="24"/>
+          <w:szCs w:val="24"/>
+          <w:lang w:eastAsia="pt-BR"/>
+          <w14:ligatures w14:val="none"/>
+        </w:rPr>
+        <w:lastRenderedPageBreak/>
+        <w:t>Em resumo, o TCP é uma escolha mais apropriada quando a confiabilidade e a integridade dos dados são cruciais, enquanto o UDP é mais adequado quando a velocidade e a eficiência são mais importantes do que a confiabilidade.</w:t>
+      </w:r>
+    </w:p>
+    <w:p>
+      <w:pPr>
+        <w:spacing w:before="100" w:beforeAutospacing="1" w:after="100" w:afterAutospacing="1" w:line="240" w:lineRule="auto"/>
+        <w:rPr>
+          <w:rFonts w:ascii="Arial" w:hAnsi="Arial" w:cs="Arial"/>
+          <w:sz w:val="24"/>
+          <w:szCs w:val="24"/>
+        </w:rPr>
+      </w:pPr>
+      <w:r>
+        <w:rPr>
+          <w:rFonts w:ascii="Arial" w:hAnsi="Arial" w:cs="Arial"/>
+          <w:sz w:val="24"/>
+          <w:szCs w:val="24"/>
+        </w:rPr>
+        <w:t xml:space="preserve">Ainda na camada de rede temos </w:t>
+      </w:r>
+      <w:r>
+        <w:rPr>
+          <w:rFonts w:ascii="Arial" w:hAnsi="Arial" w:cs="Arial"/>
+          <w:sz w:val="24"/>
+          <w:szCs w:val="24"/>
+        </w:rPr>
+        <w:t>o</w:t>
+      </w:r>
+      <w:r>
+        <w:rPr>
+          <w:rFonts w:ascii="Arial" w:hAnsi="Arial" w:cs="Arial"/>
+          <w:sz w:val="24"/>
+          <w:szCs w:val="24"/>
+        </w:rPr>
+        <w:t xml:space="preserve"> IP e a máscara de rede. O IP atribui um endereço único a cada dispositivo, enquanto a máscara de rede define a estrutura da rede e permite a comunicação entre dispositivos dentro da mesma rede e entre redes diferentes.</w:t>
+      </w:r>
+    </w:p>
+    <w:p>
+      <w:pPr>
+        <w:spacing w:before="100" w:beforeAutospacing="1" w:after="100" w:afterAutospacing="1" w:line="240" w:lineRule="auto"/>
+        <w:rPr>
+          <w:rFonts w:ascii="Arial" w:hAnsi="Arial" w:cs="Arial"/>
+          <w:sz w:val="24"/>
+          <w:szCs w:val="24"/>
+        </w:rPr>
+      </w:pPr>
+      <w:r>
+        <w:rPr>
+          <w:rFonts w:ascii="Arial" w:hAnsi="Arial" w:cs="Arial"/>
+          <w:sz w:val="24"/>
+          <w:szCs w:val="24"/>
+        </w:rPr>
+        <w:t>Por fim, o IPv4 e o IPv6 são protocolos essenciais no campo das redes de computadores. Estudamos em detalhes esses protocolos, sendo o IPv4 um protocolo de camada de rede que utiliza endereços de 32 bits, enquanto o IPv6 utiliza endereços de 128 bits. A compreensão das diferenças entre eles, suas características e implicações é crucial para o projeto e a implementação de redes modernas e escaláveis</w:t>
+      </w:r>
+      <w:r>
+        <w:rPr>
+          <w:rFonts w:ascii="Arial" w:hAnsi="Arial" w:cs="Arial"/>
+          <w:sz w:val="24"/>
+          <w:szCs w:val="24"/>
+        </w:rPr>
+        <w:t>.</w:t>
+      </w:r>
+    </w:p>
+    <w:p>
+      <w:pPr>
+        <w:spacing w:before="100" w:beforeAutospacing="1" w:after="100" w:afterAutospacing="1" w:line="240" w:lineRule="auto"/>
+        <w:rPr>
+          <w:rFonts w:ascii="Arial" w:hAnsi="Arial" w:cs="Arial"/>
+          <w:sz w:val="24"/>
+          <w:szCs w:val="24"/>
+        </w:rPr>
+      </w:pPr>
+      <w:r>
+        <w:rPr>
+          <w:rFonts w:ascii="Arial" w:hAnsi="Arial" w:cs="Arial"/>
+          <w:sz w:val="24"/>
+          <w:szCs w:val="24"/>
+        </w:rPr>
+        <w:t xml:space="preserve">Após esse </w:t>
+      </w:r>
+      <w:r>
+        <w:rPr>
+          <w:rFonts w:ascii="Arial" w:hAnsi="Arial" w:cs="Arial"/>
+          <w:sz w:val="24"/>
+          <w:szCs w:val="24"/>
+        </w:rPr>
+        <w:t>período de estudo</w:t>
+      </w:r>
+      <w:r>
+        <w:rPr>
+          <w:rFonts w:ascii="Arial" w:hAnsi="Arial" w:cs="Arial"/>
+          <w:sz w:val="24"/>
+          <w:szCs w:val="24"/>
+        </w:rPr>
+        <w:t xml:space="preserve"> teórico, desenvolvemos </w:t>
+      </w:r>
+      <w:r>
+        <w:rPr>
+          <w:rFonts w:ascii="Arial" w:hAnsi="Arial" w:cs="Arial"/>
+          <w:sz w:val="24"/>
+          <w:szCs w:val="24"/>
+        </w:rPr>
+        <w:t xml:space="preserve">alguns projetos a fim de </w:t>
+      </w:r>
+      <w:r>
+        <w:rPr>
+          <w:rFonts w:ascii="Arial" w:hAnsi="Arial" w:cs="Arial"/>
+          <w:sz w:val="24"/>
+          <w:szCs w:val="24"/>
+        </w:rPr>
+        <w:t>colocar</w:t>
+      </w:r>
+      <w:r>
+        <w:rPr>
+          <w:rFonts w:ascii="Arial" w:hAnsi="Arial" w:cs="Arial"/>
+          <w:sz w:val="24"/>
+          <w:szCs w:val="24"/>
+        </w:rPr>
+        <w:t xml:space="preserve"> em prática o </w:t>
+      </w:r>
+      <w:r>
+        <w:rPr>
+          <w:rFonts w:ascii="Arial" w:hAnsi="Arial" w:cs="Arial"/>
+          <w:sz w:val="24"/>
+          <w:szCs w:val="24"/>
+        </w:rPr>
+        <w:t>conhecimento adquirido. Para isso utilizamos o software</w:t>
+      </w:r>
+      <w:r>
+        <w:rPr>
+          <w:rFonts w:ascii="Arial" w:hAnsi="Arial" w:cs="Arial"/>
+          <w:sz w:val="24"/>
+          <w:szCs w:val="24"/>
+        </w:rPr>
+        <w:t xml:space="preserve"> </w:t>
+      </w:r>
+      <w:r>
+        <w:rPr>
+          <w:rFonts w:ascii="Arial" w:hAnsi="Arial" w:cs="Arial"/>
+          <w:sz w:val="24"/>
+          <w:szCs w:val="24"/>
+        </w:rPr>
+        <w:t xml:space="preserve">Cisco </w:t>
+      </w:r>
+      <w:proofErr w:type="spellStart"/>
+      <w:r>
+        <w:rPr>
+          <w:rFonts w:ascii="Arial" w:hAnsi="Arial" w:cs="Arial"/>
+          <w:sz w:val="24"/>
+          <w:szCs w:val="24"/>
+        </w:rPr>
+        <w:t>Packet</w:t>
+      </w:r>
+      <w:proofErr w:type="spellEnd"/>
+      <w:r>
+        <w:rPr>
+          <w:rFonts w:ascii="Arial" w:hAnsi="Arial" w:cs="Arial"/>
+          <w:sz w:val="24"/>
+          <w:szCs w:val="24"/>
+        </w:rPr>
+        <w:t xml:space="preserve"> </w:t>
+      </w:r>
+      <w:proofErr w:type="spellStart"/>
+      <w:r>
+        <w:rPr>
+          <w:rFonts w:ascii="Arial" w:hAnsi="Arial" w:cs="Arial"/>
+          <w:sz w:val="24"/>
+          <w:szCs w:val="24"/>
+        </w:rPr>
+        <w:t>Tracer</w:t>
+      </w:r>
+      <w:proofErr w:type="spellEnd"/>
+      <w:r>
+        <w:rPr>
+          <w:rFonts w:ascii="Arial" w:hAnsi="Arial" w:cs="Arial"/>
+          <w:sz w:val="24"/>
+          <w:szCs w:val="24"/>
+        </w:rPr>
+        <w:t xml:space="preserve">, onde conhecemos alguns componentes </w:t>
+      </w:r>
+      <w:r>
+        <w:rPr>
+          <w:rFonts w:ascii="Arial" w:hAnsi="Arial" w:cs="Arial"/>
+          <w:sz w:val="24"/>
+          <w:szCs w:val="24"/>
+        </w:rPr>
+        <w:t>essenciais para a criação de uma rede</w:t>
+      </w:r>
+      <w:r>
+        <w:rPr>
+          <w:rFonts w:ascii="Arial" w:hAnsi="Arial" w:cs="Arial"/>
+          <w:sz w:val="24"/>
+          <w:szCs w:val="24"/>
+        </w:rPr>
+        <w:t xml:space="preserve">, como os switches, </w:t>
+      </w:r>
+      <w:r>
+        <w:rPr>
+          <w:rFonts w:ascii="Arial" w:hAnsi="Arial" w:cs="Arial"/>
+          <w:sz w:val="24"/>
+          <w:szCs w:val="24"/>
+        </w:rPr>
+        <w:t xml:space="preserve">roteadores e </w:t>
+      </w:r>
+      <w:r>
+        <w:rPr>
+          <w:rFonts w:ascii="Arial" w:hAnsi="Arial" w:cs="Arial"/>
+          <w:sz w:val="24"/>
+          <w:szCs w:val="24"/>
+        </w:rPr>
+        <w:t>servidores</w:t>
+      </w:r>
+      <w:r>
+        <w:rPr>
+          <w:rFonts w:ascii="Arial" w:hAnsi="Arial" w:cs="Arial"/>
+          <w:sz w:val="24"/>
+          <w:szCs w:val="24"/>
+        </w:rPr>
+        <w:t>.</w:t>
+      </w:r>
+      <w:r>
+        <w:rPr>
+          <w:rFonts w:ascii="Arial" w:hAnsi="Arial" w:cs="Arial"/>
+          <w:sz w:val="24"/>
+          <w:szCs w:val="24"/>
+        </w:rPr>
+        <w:t xml:space="preserve"> Com o devido conhecimento sobre esses componentes demos início ao desenvolvimento de 3 </w:t>
+      </w:r>
+      <w:r>
+        <w:rPr>
+          <w:rFonts w:ascii="Arial" w:hAnsi="Arial" w:cs="Arial"/>
+          <w:sz w:val="24"/>
+          <w:szCs w:val="24"/>
+        </w:rPr>
+        <w:t>projetos, o</w:t>
+      </w:r>
+      <w:r>
+        <w:rPr>
+          <w:rFonts w:ascii="Arial" w:hAnsi="Arial" w:cs="Arial"/>
+          <w:sz w:val="24"/>
+          <w:szCs w:val="24"/>
+        </w:rPr>
+        <w:t xml:space="preserve"> primeiro deles buscava apenas introduzir o conteúdo de forma prática, o segundo simulava a comunicação entre um determinado aparelho localizado </w:t>
+      </w:r>
+      <w:r>
+        <w:rPr>
+          <w:rFonts w:ascii="Arial" w:hAnsi="Arial" w:cs="Arial"/>
+          <w:sz w:val="24"/>
+          <w:szCs w:val="24"/>
+        </w:rPr>
+        <w:t xml:space="preserve">no Zimbabue com outro localizado no Cazaquistão, e por </w:t>
+      </w:r>
+      <w:proofErr w:type="gramStart"/>
+      <w:r>
+        <w:rPr>
+          <w:rFonts w:ascii="Arial" w:hAnsi="Arial" w:cs="Arial"/>
+          <w:sz w:val="24"/>
+          <w:szCs w:val="24"/>
+        </w:rPr>
+        <w:t>ultimo</w:t>
+      </w:r>
+      <w:proofErr w:type="gramEnd"/>
+      <w:r>
+        <w:rPr>
+          <w:rFonts w:ascii="Arial" w:hAnsi="Arial" w:cs="Arial"/>
+          <w:sz w:val="24"/>
+          <w:szCs w:val="24"/>
+        </w:rPr>
+        <w:t xml:space="preserve"> uma rede que simulava a conexão de um funcionário </w:t>
+      </w:r>
+      <w:r>
+        <w:rPr>
+          <w:rFonts w:ascii="Arial" w:hAnsi="Arial" w:cs="Arial"/>
+          <w:sz w:val="24"/>
+          <w:szCs w:val="24"/>
+        </w:rPr>
+        <w:t>que trabalha de casa (home office) para uma determinada empresa.</w:t>
+      </w:r>
+    </w:p>
+    <w:p>
+      <w:pPr>
+        <w:spacing w:before="100" w:beforeAutospacing="1" w:after="100" w:afterAutospacing="1" w:line="240" w:lineRule="auto"/>
+        <w:rPr>
+          <w:rFonts w:ascii="Arial" w:hAnsi="Arial" w:cs="Arial"/>
+          <w:sz w:val="24"/>
+          <w:szCs w:val="24"/>
+        </w:rPr>
+      </w:pPr>
+      <w:r>
+        <w:rPr>
+          <w:rFonts w:ascii="Arial" w:hAnsi="Arial" w:cs="Arial"/>
+          <w:sz w:val="24"/>
+          <w:szCs w:val="24"/>
+        </w:rPr>
+        <w:lastRenderedPageBreak/>
+        <w:drawing>
+          <wp:inline distT="0" distB="0" distL="0" distR="0" wp14:anchorId="067B4E9C" wp14:editId="577362C4">
+            <wp:extent cx="5400040" cy="2172970"/>
+            <wp:effectExtent l="0" t="0" r="0" b="0"/>
+            <wp:docPr id="1000291943" name="Imagem 1" descr="Diagrama&#10;&#10;Descrição gerada automaticamente com confiança média"/>
+            <wp:cNvGraphicFramePr>
+              <a:graphicFrameLocks xmlns:a="http://schemas.openxmlformats.org/drawingml/2006/main" noChangeAspect="1"/>
+            </wp:cNvGraphicFramePr>
+            <a:graphic xmlns:a="http://schemas.openxmlformats.org/drawingml/2006/main">
+              <a:graphicData uri="http://schemas.openxmlformats.org/drawingml/2006/picture">
+                <pic:pic xmlns:pic="http://schemas.openxmlformats.org/drawingml/2006/picture">
+                  <pic:nvPicPr>
+                    <pic:cNvPr id="1000291943" name="Imagem 1" descr="Diagrama&#10;&#10;Descrição gerada automaticamente com confiança média"/>
+                    <pic:cNvPicPr/>
+                  </pic:nvPicPr>
+                  <pic:blipFill>
+                    <a:blip r:embed="rId36"/>
+                    <a:stretch>
+                      <a:fillRect/>
+                    </a:stretch>
+                  </pic:blipFill>
+                  <pic:spPr>
+                    <a:xfrm>
+                      <a:off x="0" y="0"/>
+                      <a:ext cx="5400040" cy="2172970"/>
+                    </a:xfrm>
+                    <a:prstGeom prst="rect">
+                      <a:avLst/>
+                    </a:prstGeom>
+                  </pic:spPr>
+                </pic:pic>
+              </a:graphicData>
+            </a:graphic>
+          </wp:inline>
+        </w:drawing>
+      </w:r>
+      <w:r>
+        <w:rPr>
+          <w:rFonts w:ascii="Arial" w:hAnsi="Arial" w:cs="Arial"/>
+          <w:sz w:val="24"/>
+          <w:szCs w:val="24"/>
+        </w:rPr>
+        <w:drawing>
+          <wp:inline distT="0" distB="0" distL="0" distR="0" wp14:anchorId="4213ADB9" wp14:editId="7D7FE398">
+            <wp:extent cx="5400040" cy="2160270"/>
+            <wp:effectExtent l="0" t="0" r="0" b="0"/>
+            <wp:docPr id="533425560" name="Imagem 1" descr="Diagrama&#10;&#10;Descrição gerada automaticamente"/>
+            <wp:cNvGraphicFramePr>
+              <a:graphicFrameLocks xmlns:a="http://schemas.openxmlformats.org/drawingml/2006/main" noChangeAspect="1"/>
+            </wp:cNvGraphicFramePr>
+            <a:graphic xmlns:a="http://schemas.openxmlformats.org/drawingml/2006/main">
+              <a:graphicData uri="http://schemas.openxmlformats.org/drawingml/2006/picture">
+                <pic:pic xmlns:pic="http://schemas.openxmlformats.org/drawingml/2006/picture">
+                  <pic:nvPicPr>
+                    <pic:cNvPr id="533425560" name="Imagem 1" descr="Diagrama&#10;&#10;Descrição gerada automaticamente"/>
+                    <pic:cNvPicPr/>
+                  </pic:nvPicPr>
+                  <pic:blipFill>
+                    <a:blip r:embed="rId37"/>
+                    <a:stretch>
+                      <a:fillRect/>
+                    </a:stretch>
+                  </pic:blipFill>
+                  <pic:spPr>
+                    <a:xfrm>
+                      <a:off x="0" y="0"/>
+                      <a:ext cx="5400040" cy="2160270"/>
+                    </a:xfrm>
+                    <a:prstGeom prst="rect">
+                      <a:avLst/>
+                    </a:prstGeom>
+                  </pic:spPr>
+                </pic:pic>
+              </a:graphicData>
+            </a:graphic>
+          </wp:inline>
+        </w:drawing>
+      </w:r>
+    </w:p>
+    <w:p>
+      <w:pPr>
+        <w:spacing w:before="100" w:beforeAutospacing="1" w:after="100" w:afterAutospacing="1" w:line="240" w:lineRule="auto"/>
+        <w:rPr>
+          <w:rFonts w:ascii="Arial" w:eastAsia="Times New Roman" w:hAnsi="Arial" w:cs="Arial"/>
+          <w:kern w:val="0"/>
+          <w:sz w:val="24"/>
+          <w:szCs w:val="24"/>
+          <w:lang w:eastAsia="pt-BR"/>
+          <w14:ligatures w14:val="none"/>
+        </w:rPr>
+      </w:pPr>
+    </w:p>
+    <w:p>
+      <w:pPr>
+        <w:spacing w:before="100" w:beforeAutospacing="1" w:after="100" w:afterAutospacing="1" w:line="240" w:lineRule="auto"/>
+        <w:rPr>
+          <w:rFonts w:ascii="Arial" w:eastAsia="Times New Roman" w:hAnsi="Arial" w:cs="Arial"/>
+          <w:kern w:val="0"/>
+          <w:sz w:val="24"/>
+          <w:szCs w:val="24"/>
+          <w:lang w:eastAsia="pt-BR"/>
+          <w14:ligatures w14:val="none"/>
+        </w:rPr>
+      </w:pPr>
+    </w:p>
+    <w:p>
+      <w:pPr>
+        <w:spacing w:before="100" w:beforeAutospacing="1" w:after="100" w:afterAutospacing="1" w:line="240" w:lineRule="auto"/>
+        <w:rPr>
+          <w:rFonts w:ascii="Arial" w:eastAsia="Times New Roman" w:hAnsi="Arial" w:cs="Arial"/>
+          <w:kern w:val="0"/>
+          <w:sz w:val="24"/>
+          <w:szCs w:val="24"/>
+          <w:lang w:eastAsia="pt-BR"/>
+          <w14:ligatures w14:val="none"/>
+        </w:rPr>
+      </w:pPr>
+      <w:r>
+        <w:rPr>
+          <w:rFonts w:ascii="Arial" w:eastAsia="Times New Roman" w:hAnsi="Arial" w:cs="Arial"/>
+          <w:kern w:val="0"/>
+          <w:sz w:val="24"/>
+          <w:szCs w:val="24"/>
+          <w:lang w:eastAsia="pt-BR"/>
+          <w14:ligatures w14:val="none"/>
+        </w:rPr>
+        <w:drawing>
+          <wp:inline distT="0" distB="0" distL="0" distR="0" wp14:anchorId="3CC7895C" wp14:editId="25D27626">
+            <wp:extent cx="5336540" cy="2155190"/>
+            <wp:effectExtent l="0" t="0" r="0" b="0"/>
+            <wp:docPr id="1878493441" name="Imagem 1" descr="Gráfico, Gráfico de dispersão&#10;&#10;Descrição gerada automaticamente com confiança média"/>
+            <wp:cNvGraphicFramePr>
+              <a:graphicFrameLocks xmlns:a="http://schemas.openxmlformats.org/drawingml/2006/main" noChangeAspect="1"/>
+            </wp:cNvGraphicFramePr>
+            <a:graphic xmlns:a="http://schemas.openxmlformats.org/drawingml/2006/main">
+              <a:graphicData uri="http://schemas.openxmlformats.org/drawingml/2006/picture">
+                <pic:pic xmlns:pic="http://schemas.openxmlformats.org/drawingml/2006/picture">
+                  <pic:nvPicPr>
+                    <pic:cNvPr id="1878493441" name="Imagem 1" descr="Gráfico, Gráfico de dispersão&#10;&#10;Descrição gerada automaticamente com confiança média"/>
+                    <pic:cNvPicPr/>
+                  </pic:nvPicPr>
+                  <pic:blipFill rotWithShape="1">
+                    <a:blip r:embed="rId38"/>
+                    <a:srcRect l="1176" t="2021" b="-2"/>
+                    <a:stretch/>
+                  </pic:blipFill>
+                  <pic:spPr bwMode="auto">
+                    <a:xfrm>
+                      <a:off x="0" y="0"/>
+                      <a:ext cx="5336540" cy="2155190"/>
+                    </a:xfrm>
+                    <a:prstGeom prst="rect">
+                      <a:avLst/>
+                    </a:prstGeom>
+                    <a:ln>
+                      <a:noFill/>
+                    </a:ln>
+                    <a:extLst>
+                      <a:ext uri="{53640926-AAD7-44D8-BBD7-CCE9431645EC}">
+                        <a14:shadowObscured xmlns:a14="http://schemas.microsoft.com/office/drawing/2010/main"/>
+                      </a:ext>
+                    </a:extLst>
+                  </pic:spPr>
+                </pic:pic>
+              </a:graphicData>
+            </a:graphic>
+          </wp:inline>
+        </w:drawing>
+      </w:r>
+    </w:p>
+    <w:p>
+      <w:pPr>
+        <w:rPr>
+          <w:rFonts w:ascii="Arial" w:hAnsi="Arial" w:cs="Arial"/>
           <w:sz w:val="24"/>
           <w:szCs w:val="24"/>
         </w:rPr>
@@ -2412,6 +3346,243 @@
     </w:sectPr>
   </w:body>
 </w:document>
+</file>
+
+<file path=word/numbering.xml><?xml version="1.0" encoding="utf-8"?>
+<w:numbering xmlns:wpc="http://schemas.microsoft.com/office/word/2010/wordprocessingCanvas" xmlns:cx="http://schemas.microsoft.com/office/drawing/2014/chartex" xmlns:cx1="http://schemas.microsoft.com/office/drawing/2015/9/8/chartex" xmlns:cx2="http://schemas.microsoft.com/office/drawing/2015/10/21/chartex" xmlns:cx3="http://schemas.microsoft.com/office/drawing/2016/5/9/chartex" xmlns:cx4="http://schemas.microsoft.com/office/drawing/2016/5/10/chartex" xmlns:cx5="http://schemas.microsoft.com/office/drawing/2016/5/11/chartex" xmlns:cx6="http://schemas.microsoft.com/office/drawing/2016/5/12/chartex" xmlns:cx7="http://schemas.microsoft.com/office/drawing/2016/5/13/chartex" xmlns:cx8="http://schemas.microsoft.com/office/drawing/2016/5/14/chartex" xmlns:mc="http://schemas.openxmlformats.org/markup-compatibility/2006" xmlns:aink="http://schemas.microsoft.com/office/drawing/2016/ink" xmlns:am3d="http://schemas.microsoft.com/office/drawing/2017/model3d" xmlns:o="urn:schemas-microsoft-com:office:office" xmlns:oel="http://schemas.microsoft.com/office/2019/extlst" xmlns:r="http://schemas.openxmlformats.org/officeDocument/2006/relationships" xmlns:m="http://schemas.openxmlformats.org/officeDocument/2006/math" xmlns:v="urn:schemas-microsoft-com:vml" xmlns:wp14="http://schemas.microsoft.com/office/word/2010/wordprocessingDrawing" xmlns:wp="http://schemas.openxmlformats.org/drawingml/2006/wordprocessingDrawing" xmlns:w10="urn:schemas-microsoft-com:office:word" xmlns:w="http://schemas.openxmlformats.org/wordprocessingml/2006/main" xmlns:w14="http://schemas.microsoft.com/office/word/2010/wordml" xmlns:w15="http://schemas.microsoft.com/office/word/2012/wordml" xmlns:w16cex="http://schemas.microsoft.com/office/word/2018/wordml/cex" xmlns:w16cid="http://schemas.microsoft.com/office/word/2016/wordml/cid" xmlns:w16="http://schemas.microsoft.com/office/word/2018/wordml" xmlns:w16du="http://schemas.microsoft.com/office/word/2023/wordml/word16du" xmlns:w16sdtdh="http://schemas.microsoft.com/office/word/2020/wordml/sdtdatahash" xmlns:w16se="http://schemas.microsoft.com/office/word/2015/wordml/symex" xmlns:wpg="http://schemas.microsoft.com/office/word/2010/wordprocessingGroup" xmlns:wpi="http://schemas.microsoft.com/office/word/2010/wordprocessingInk" xmlns:wne="http://schemas.microsoft.com/office/word/2006/wordml" xmlns:wps="http://schemas.microsoft.com/office/word/2010/wordprocessingShape" mc:Ignorable="w14 w15 w16se w16cid w16 w16cex w16sdtdh wp14">
+  <w:abstractNum w:abstractNumId="0" w15:restartNumberingAfterBreak="0">
+    <w:nsid w:val="5C394F72"/>
+    <w:multiLevelType w:val="multilevel"/>
+    <w:tmpl w:val="335E16CA"/>
+    <w:lvl w:ilvl="0">
+      <w:start w:val="1"/>
+      <w:numFmt w:val="decimal"/>
+      <w:lvlText w:val="%1."/>
+      <w:lvlJc w:val="left"/>
+      <w:pPr>
+        <w:tabs>
+          <w:tab w:val="num" w:pos="720"/>
+        </w:tabs>
+        <w:ind w:left="720" w:hanging="360"/>
+      </w:pPr>
+    </w:lvl>
+    <w:lvl w:ilvl="1" w:tentative="1">
+      <w:start w:val="1"/>
+      <w:numFmt w:val="decimal"/>
+      <w:lvlText w:val="%2."/>
+      <w:lvlJc w:val="left"/>
+      <w:pPr>
+        <w:tabs>
+          <w:tab w:val="num" w:pos="1440"/>
+        </w:tabs>
+        <w:ind w:left="1440" w:hanging="360"/>
+      </w:pPr>
+    </w:lvl>
+    <w:lvl w:ilvl="2" w:tentative="1">
+      <w:start w:val="1"/>
+      <w:numFmt w:val="decimal"/>
+      <w:lvlText w:val="%3."/>
+      <w:lvlJc w:val="left"/>
+      <w:pPr>
+        <w:tabs>
+          <w:tab w:val="num" w:pos="2160"/>
+        </w:tabs>
+        <w:ind w:left="2160" w:hanging="360"/>
+      </w:pPr>
+    </w:lvl>
+    <w:lvl w:ilvl="3" w:tentative="1">
+      <w:start w:val="1"/>
+      <w:numFmt w:val="decimal"/>
+      <w:lvlText w:val="%4."/>
+      <w:lvlJc w:val="left"/>
+      <w:pPr>
+        <w:tabs>
+          <w:tab w:val="num" w:pos="2880"/>
+        </w:tabs>
+        <w:ind w:left="2880" w:hanging="360"/>
+      </w:pPr>
+    </w:lvl>
+    <w:lvl w:ilvl="4" w:tentative="1">
+      <w:start w:val="1"/>
+      <w:numFmt w:val="decimal"/>
+      <w:lvlText w:val="%5."/>
+      <w:lvlJc w:val="left"/>
+      <w:pPr>
+        <w:tabs>
+          <w:tab w:val="num" w:pos="3600"/>
+        </w:tabs>
+        <w:ind w:left="3600" w:hanging="360"/>
+      </w:pPr>
+    </w:lvl>
+    <w:lvl w:ilvl="5" w:tentative="1">
+      <w:start w:val="1"/>
+      <w:numFmt w:val="decimal"/>
+      <w:lvlText w:val="%6."/>
+      <w:lvlJc w:val="left"/>
+      <w:pPr>
+        <w:tabs>
+          <w:tab w:val="num" w:pos="4320"/>
+        </w:tabs>
+        <w:ind w:left="4320" w:hanging="360"/>
+      </w:pPr>
+    </w:lvl>
+    <w:lvl w:ilvl="6" w:tentative="1">
+      <w:start w:val="1"/>
+      <w:numFmt w:val="decimal"/>
+      <w:lvlText w:val="%7."/>
+      <w:lvlJc w:val="left"/>
+      <w:pPr>
+        <w:tabs>
+          <w:tab w:val="num" w:pos="5040"/>
+        </w:tabs>
+        <w:ind w:left="5040" w:hanging="360"/>
+      </w:pPr>
+    </w:lvl>
+    <w:lvl w:ilvl="7" w:tentative="1">
+      <w:start w:val="1"/>
+      <w:numFmt w:val="decimal"/>
+      <w:lvlText w:val="%8."/>
+      <w:lvlJc w:val="left"/>
+      <w:pPr>
+        <w:tabs>
+          <w:tab w:val="num" w:pos="5760"/>
+        </w:tabs>
+        <w:ind w:left="5760" w:hanging="360"/>
+      </w:pPr>
+    </w:lvl>
+    <w:lvl w:ilvl="8" w:tentative="1">
+      <w:start w:val="1"/>
+      <w:numFmt w:val="decimal"/>
+      <w:lvlText w:val="%9."/>
+      <w:lvlJc w:val="left"/>
+      <w:pPr>
+        <w:tabs>
+          <w:tab w:val="num" w:pos="6480"/>
+        </w:tabs>
+        <w:ind w:left="6480" w:hanging="360"/>
+      </w:pPr>
+    </w:lvl>
+  </w:abstractNum>
+  <w:abstractNum w:abstractNumId="1" w15:restartNumberingAfterBreak="0">
+    <w:nsid w:val="7AE4502D"/>
+    <w:multiLevelType w:val="multilevel"/>
+    <w:tmpl w:val="176E487E"/>
+    <w:lvl w:ilvl="0">
+      <w:start w:val="1"/>
+      <w:numFmt w:val="decimal"/>
+      <w:lvlText w:val="%1."/>
+      <w:lvlJc w:val="left"/>
+      <w:pPr>
+        <w:tabs>
+          <w:tab w:val="num" w:pos="720"/>
+        </w:tabs>
+        <w:ind w:left="720" w:hanging="360"/>
+      </w:pPr>
+    </w:lvl>
+    <w:lvl w:ilvl="1" w:tentative="1">
+      <w:start w:val="1"/>
+      <w:numFmt w:val="decimal"/>
+      <w:lvlText w:val="%2."/>
+      <w:lvlJc w:val="left"/>
+      <w:pPr>
+        <w:tabs>
+          <w:tab w:val="num" w:pos="1440"/>
+        </w:tabs>
+        <w:ind w:left="1440" w:hanging="360"/>
+      </w:pPr>
+    </w:lvl>
+    <w:lvl w:ilvl="2" w:tentative="1">
+      <w:start w:val="1"/>
+      <w:numFmt w:val="decimal"/>
+      <w:lvlText w:val="%3."/>
+      <w:lvlJc w:val="left"/>
+      <w:pPr>
+        <w:tabs>
+          <w:tab w:val="num" w:pos="2160"/>
+        </w:tabs>
+        <w:ind w:left="2160" w:hanging="360"/>
+      </w:pPr>
+    </w:lvl>
+    <w:lvl w:ilvl="3" w:tentative="1">
+      <w:start w:val="1"/>
+      <w:numFmt w:val="decimal"/>
+      <w:lvlText w:val="%4."/>
+      <w:lvlJc w:val="left"/>
+      <w:pPr>
+        <w:tabs>
+          <w:tab w:val="num" w:pos="2880"/>
+        </w:tabs>
+        <w:ind w:left="2880" w:hanging="360"/>
+      </w:pPr>
+    </w:lvl>
+    <w:lvl w:ilvl="4" w:tentative="1">
+      <w:start w:val="1"/>
+      <w:numFmt w:val="decimal"/>
+      <w:lvlText w:val="%5."/>
+      <w:lvlJc w:val="left"/>
+      <w:pPr>
+        <w:tabs>
+          <w:tab w:val="num" w:pos="3600"/>
+        </w:tabs>
+        <w:ind w:left="3600" w:hanging="360"/>
+      </w:pPr>
+    </w:lvl>
+    <w:lvl w:ilvl="5" w:tentative="1">
+      <w:start w:val="1"/>
+      <w:numFmt w:val="decimal"/>
+      <w:lvlText w:val="%6."/>
+      <w:lvlJc w:val="left"/>
+      <w:pPr>
+        <w:tabs>
+          <w:tab w:val="num" w:pos="4320"/>
+        </w:tabs>
+        <w:ind w:left="4320" w:hanging="360"/>
+      </w:pPr>
+    </w:lvl>
+    <w:lvl w:ilvl="6" w:tentative="1">
+      <w:start w:val="1"/>
+      <w:numFmt w:val="decimal"/>
+      <w:lvlText w:val="%7."/>
+      <w:lvlJc w:val="left"/>
+      <w:pPr>
+        <w:tabs>
+          <w:tab w:val="num" w:pos="5040"/>
+        </w:tabs>
+        <w:ind w:left="5040" w:hanging="360"/>
+      </w:pPr>
+    </w:lvl>
+    <w:lvl w:ilvl="7" w:tentative="1">
+      <w:start w:val="1"/>
+      <w:numFmt w:val="decimal"/>
+      <w:lvlText w:val="%8."/>
+      <w:lvlJc w:val="left"/>
+      <w:pPr>
+        <w:tabs>
+          <w:tab w:val="num" w:pos="5760"/>
+        </w:tabs>
+        <w:ind w:left="5760" w:hanging="360"/>
+      </w:pPr>
+    </w:lvl>
+    <w:lvl w:ilvl="8" w:tentative="1">
+      <w:start w:val="1"/>
+      <w:numFmt w:val="decimal"/>
+      <w:lvlText w:val="%9."/>
+      <w:lvlJc w:val="left"/>
+      <w:pPr>
+        <w:tabs>
+          <w:tab w:val="num" w:pos="6480"/>
+        </w:tabs>
+        <w:ind w:left="6480" w:hanging="360"/>
+      </w:pPr>
+    </w:lvl>
+  </w:abstractNum>
+  <w:num w:numId="1" w16cid:durableId="480923459">
+    <w:abstractNumId w:val="1"/>
+  </w:num>
+  <w:num w:numId="2" w16cid:durableId="356350343">
+    <w:abstractNumId w:val="0"/>
+  </w:num>
+</w:numbering>
 </file>
 
 <file path=word/styles.xml><?xml version="1.0" encoding="utf-8"?>

</xml_diff>

<commit_message>
Inicio Banco de Dados
</commit_message>
<xml_diff>
--- a/Conteúdo escrito.docx
+++ b/Conteúdo escrito.docx
@@ -374,21 +374,7 @@
         <w:rPr>
           <w:rFonts w:ascii="Roboto" w:hAnsi="Roboto"/>
         </w:rPr>
-        <w:t xml:space="preserve">Justamente por se tratar da primeira linguagem de programação explorada, os principais conhecimentos básicos foram estudados por meio do JavaScript. Dentre eles podemos citar os dados primitivos (char, </w:t>
-      </w:r>
-      <w:proofErr w:type="spellStart"/>
-      <w:r>
-        <w:rPr>
-          <w:rFonts w:ascii="Roboto" w:hAnsi="Roboto"/>
-        </w:rPr>
-        <w:t>boolean</w:t>
-      </w:r>
-      <w:proofErr w:type="spellEnd"/>
-      <w:r>
-        <w:rPr>
-          <w:rFonts w:ascii="Roboto" w:hAnsi="Roboto"/>
-        </w:rPr>
-        <w:t xml:space="preserve">, int e float), e como eles se aplicam nas variáveis que também podem ser fracas ou fortes. </w:t>
+        <w:t xml:space="preserve">Justamente por se tratar da primeira linguagem de programação explorada, os principais conhecimentos básicos foram estudados por meio do JavaScript. Dentre eles podemos citar os dados primitivos (char, boolean, int e float), e como eles se aplicam nas variáveis que também podem ser fracas ou fortes. </w:t>
       </w:r>
       <w:r>
         <w:rPr>
@@ -1009,21 +995,7 @@
         <w:rPr>
           <w:rFonts w:ascii="Roboto" w:hAnsi="Roboto"/>
         </w:rPr>
-        <w:t xml:space="preserve">Por fim, foi proposta a criação de uma página para calcular o um salário </w:t>
-      </w:r>
-      <w:proofErr w:type="gramStart"/>
-      <w:r>
-        <w:rPr>
-          <w:rFonts w:ascii="Roboto" w:hAnsi="Roboto"/>
-        </w:rPr>
-        <w:t>liquido</w:t>
-      </w:r>
-      <w:proofErr w:type="gramEnd"/>
-      <w:r>
-        <w:rPr>
-          <w:rFonts w:ascii="Roboto" w:hAnsi="Roboto"/>
-        </w:rPr>
-        <w:t xml:space="preserve"> com base nos descontos do INSS, IRRF, vale transporte e quantidade de dependentes</w:t>
+        <w:t>Por fim, foi proposta a criação de uma página para calcular o um salário liquido com base nos descontos do INSS, IRRF, vale transporte e quantidade de dependentes</w:t>
       </w:r>
       <w:r>
         <w:t xml:space="preserve">. </w:t>
@@ -1032,41 +1004,13 @@
         <w:rPr>
           <w:rFonts w:ascii="Arial" w:hAnsi="Arial" w:cs="Arial"/>
         </w:rPr>
-        <w:t xml:space="preserve">Nesse exercício o </w:t>
-      </w:r>
-      <w:proofErr w:type="gramStart"/>
-      <w:r>
-        <w:rPr>
-          <w:rFonts w:ascii="Arial" w:hAnsi="Arial" w:cs="Arial"/>
-        </w:rPr>
-        <w:t>calculo</w:t>
-      </w:r>
-      <w:proofErr w:type="gramEnd"/>
-      <w:r>
-        <w:rPr>
-          <w:rFonts w:ascii="Arial" w:hAnsi="Arial" w:cs="Arial"/>
-        </w:rPr>
-        <w:t xml:space="preserve"> do INSS foi desenvolvido com o uso do “switch case”, enquanto o cálculo do IRRF utilizou do </w:t>
-      </w:r>
-      <w:r>
-        <w:rPr>
-          <w:rFonts w:ascii="Arial" w:hAnsi="Arial" w:cs="Arial"/>
-        </w:rPr>
-        <w:t>“</w:t>
-      </w:r>
-      <w:proofErr w:type="spellStart"/>
-      <w:r>
-        <w:rPr>
-          <w:rFonts w:ascii="Arial" w:hAnsi="Arial" w:cs="Arial"/>
-        </w:rPr>
-        <w:t>if-else</w:t>
-      </w:r>
-      <w:proofErr w:type="spellEnd"/>
-      <w:r>
-        <w:rPr>
-          <w:rFonts w:ascii="Arial" w:hAnsi="Arial" w:cs="Arial"/>
-        </w:rPr>
-        <w:t>” para que pudéssemos praticar o uso de ambos os métodos.</w:t>
+        <w:t xml:space="preserve">Nesse exercício o calculo do INSS foi desenvolvido com o uso do “switch case”, enquanto o cálculo do IRRF utilizou do </w:t>
+      </w:r>
+      <w:r>
+        <w:rPr>
+          <w:rFonts w:ascii="Arial" w:hAnsi="Arial" w:cs="Arial"/>
+        </w:rPr>
+        <w:t>“if-else” para que pudéssemos praticar o uso de ambos os métodos.</w:t>
       </w:r>
     </w:p>
     <w:p>
@@ -1518,21 +1462,7 @@
         <w:rPr>
           <w:rFonts w:ascii="Roboto" w:hAnsi="Roboto"/>
         </w:rPr>
-        <w:t xml:space="preserve">, também utilizamos da plataforma </w:t>
-      </w:r>
-      <w:proofErr w:type="spellStart"/>
-      <w:r>
-        <w:rPr>
-          <w:rFonts w:ascii="Roboto" w:hAnsi="Roboto"/>
-        </w:rPr>
-        <w:t>TinkerCad</w:t>
-      </w:r>
-      <w:proofErr w:type="spellEnd"/>
-      <w:r>
-        <w:rPr>
-          <w:rFonts w:ascii="Roboto" w:hAnsi="Roboto"/>
-        </w:rPr>
-        <w:t xml:space="preserve"> para realizarmos alguns exercícios fazendo uso de componentes eletrônicos. </w:t>
+        <w:t xml:space="preserve">, também utilizamos da plataforma TinkerCad para realizarmos alguns exercícios fazendo uso de componentes eletrônicos. </w:t>
       </w:r>
       <w:r>
         <w:rPr>
@@ -2365,6 +2295,7 @@
     <w:p/>
     <w:p>
       <w:pPr>
+        <w:ind w:firstLine="360"/>
         <w:rPr>
           <w:rFonts w:ascii="Arial" w:hAnsi="Arial" w:cs="Arial"/>
           <w:sz w:val="24"/>
@@ -2401,73 +2332,20 @@
           <w:sz w:val="24"/>
           <w:szCs w:val="24"/>
         </w:rPr>
-        <w:t>(</w:t>
-      </w:r>
-      <w:proofErr w:type="spellStart"/>
-      <w:r>
-        <w:rPr>
-          <w:rFonts w:ascii="Arial" w:hAnsi="Arial" w:cs="Arial"/>
-          <w:sz w:val="24"/>
-          <w:szCs w:val="24"/>
-        </w:rPr>
-        <w:t>Personal</w:t>
-      </w:r>
-      <w:proofErr w:type="spellEnd"/>
-      <w:r>
-        <w:rPr>
-          <w:rFonts w:ascii="Arial" w:hAnsi="Arial" w:cs="Arial"/>
-          <w:sz w:val="24"/>
-          <w:szCs w:val="24"/>
-        </w:rPr>
-        <w:t xml:space="preserve"> Area Network), CAN - </w:t>
-      </w:r>
-      <w:proofErr w:type="spellStart"/>
-      <w:r>
-        <w:rPr>
-          <w:rFonts w:ascii="Arial" w:hAnsi="Arial" w:cs="Arial"/>
-          <w:sz w:val="24"/>
-          <w:szCs w:val="24"/>
-        </w:rPr>
-        <w:t>Controller</w:t>
-      </w:r>
-      <w:proofErr w:type="spellEnd"/>
-      <w:r>
-        <w:rPr>
-          <w:rFonts w:ascii="Arial" w:hAnsi="Arial" w:cs="Arial"/>
-          <w:sz w:val="24"/>
-          <w:szCs w:val="24"/>
-        </w:rPr>
-        <w:t xml:space="preserve"> Area Network, LAN - Local Area Network</w:t>
-      </w:r>
-      <w:r>
-        <w:rPr>
-          <w:rFonts w:ascii="Arial" w:hAnsi="Arial" w:cs="Arial"/>
-          <w:sz w:val="24"/>
-          <w:szCs w:val="24"/>
-        </w:rPr>
-        <w:t xml:space="preserve">, MAN - Metropolitan Area Network, WAN - </w:t>
-      </w:r>
-      <w:proofErr w:type="spellStart"/>
-      <w:r>
-        <w:rPr>
-          <w:rFonts w:ascii="Arial" w:hAnsi="Arial" w:cs="Arial"/>
-          <w:sz w:val="24"/>
-          <w:szCs w:val="24"/>
-        </w:rPr>
-        <w:t>Wide</w:t>
-      </w:r>
-      <w:proofErr w:type="spellEnd"/>
-      <w:r>
-        <w:rPr>
-          <w:rFonts w:ascii="Arial" w:hAnsi="Arial" w:cs="Arial"/>
-          <w:sz w:val="24"/>
-          <w:szCs w:val="24"/>
-        </w:rPr>
-        <w:t xml:space="preserve"> Area Network.</w:t>
-      </w:r>
-    </w:p>
-    <w:p>
-      <w:pPr>
+        <w:t>(Personal Area Network), CAN - Controller Area Network, LAN - Local Area Network</w:t>
+      </w:r>
+      <w:r>
+        <w:rPr>
+          <w:rFonts w:ascii="Arial" w:hAnsi="Arial" w:cs="Arial"/>
+          <w:sz w:val="24"/>
+          <w:szCs w:val="24"/>
+        </w:rPr>
+        <w:t>, MAN - Metropolitan Area Network, WAN - Wide Area Network.</w:t>
+      </w:r>
+    </w:p>
+    <w:p>
+      <w:pPr>
+        <w:ind w:firstLine="360"/>
         <w:rPr>
           <w:rFonts w:ascii="Arial" w:hAnsi="Arial" w:cs="Arial"/>
           <w:sz w:val="24"/>
@@ -2496,23 +2374,57 @@
           <w:sz w:val="24"/>
           <w:szCs w:val="24"/>
         </w:rPr>
-        <w:t>, a forma que se da a conexão dos cabos, ou lógica, o modo de circulação dos dados.</w:t>
-      </w:r>
-    </w:p>
-    <w:p>
-      <w:pPr>
-        <w:rPr>
-          <w:rFonts w:ascii="Arial" w:hAnsi="Arial" w:cs="Arial"/>
-          <w:sz w:val="24"/>
-          <w:szCs w:val="24"/>
-        </w:rPr>
-      </w:pPr>
-      <w:r>
-        <w:rPr>
-          <w:rFonts w:ascii="Arial" w:hAnsi="Arial" w:cs="Arial"/>
-          <w:sz w:val="24"/>
-          <w:szCs w:val="24"/>
-        </w:rPr>
+        <w:t xml:space="preserve"> </w:t>
+      </w:r>
+      <w:r>
+        <w:rPr>
+          <w:rFonts w:ascii="Arial" w:hAnsi="Arial" w:cs="Arial"/>
+          <w:sz w:val="24"/>
+          <w:szCs w:val="24"/>
+        </w:rPr>
+        <w:t>a forma que se da a conexão dos cabos</w:t>
+      </w:r>
+      <w:r>
+        <w:rPr>
+          <w:rFonts w:ascii="Arial" w:hAnsi="Arial" w:cs="Arial"/>
+          <w:sz w:val="24"/>
+          <w:szCs w:val="24"/>
+        </w:rPr>
+        <w:t xml:space="preserve"> </w:t>
+      </w:r>
+      <w:r>
+        <w:rPr>
+          <w:rFonts w:ascii="Arial" w:hAnsi="Arial" w:cs="Arial"/>
+          <w:sz w:val="24"/>
+          <w:szCs w:val="24"/>
+        </w:rPr>
+        <w:t>(estrela, barramento, anel, malha, árvore)</w:t>
+      </w:r>
+      <w:r>
+        <w:rPr>
+          <w:rFonts w:ascii="Arial" w:hAnsi="Arial" w:cs="Arial"/>
+          <w:sz w:val="24"/>
+          <w:szCs w:val="24"/>
+        </w:rPr>
+        <w:t>, ou lógica, o modo de circulação dos dados.</w:t>
+      </w:r>
+    </w:p>
+    <w:p>
+      <w:pPr>
+        <w:ind w:firstLine="360"/>
+        <w:rPr>
+          <w:rFonts w:ascii="Arial" w:hAnsi="Arial" w:cs="Arial"/>
+          <w:sz w:val="24"/>
+          <w:szCs w:val="24"/>
+        </w:rPr>
+      </w:pPr>
+      <w:r>
+        <w:rPr>
+          <w:rFonts w:ascii="Arial" w:hAnsi="Arial" w:cs="Arial"/>
+          <w:sz w:val="24"/>
+          <w:szCs w:val="24"/>
+        </w:rPr>
+        <w:lastRenderedPageBreak/>
         <w:t>Posteriormente conhecemos as 7 camadas do modelo OSI suas funções e características. Elas são:</w:t>
       </w:r>
     </w:p>
@@ -2531,7 +2443,6 @@
         <w:rPr>
           <w:rFonts w:ascii="Arial" w:hAnsi="Arial" w:cs="Arial"/>
         </w:rPr>
-        <w:lastRenderedPageBreak/>
         <w:t>Camada Física: É responsável pela transmissão e recepção dos bits brutos por meio de um meio de comunicação físico, como cabos de rede. Lida com as características elétricas, mecânicas e físicas da transmissão de dados.</w:t>
       </w:r>
     </w:p>
@@ -2646,6 +2557,40 @@
     <w:p>
       <w:pPr>
         <w:pStyle w:val="NormalWeb"/>
+        <w:ind w:firstLine="360"/>
+        <w:rPr>
+          <w:rFonts w:ascii="Arial" w:hAnsi="Arial" w:cs="Arial"/>
+        </w:rPr>
+      </w:pPr>
+      <w:r>
+        <w:rPr>
+          <w:rFonts w:ascii="Arial" w:hAnsi="Arial" w:cs="Arial"/>
+        </w:rPr>
+        <w:t>Assim como o modelo OSI, temos também o modelo TCP/IP</w:t>
+      </w:r>
+      <w:r>
+        <w:rPr>
+          <w:rFonts w:ascii="Arial" w:hAnsi="Arial" w:cs="Arial"/>
+        </w:rPr>
+        <w:t xml:space="preserve">. </w:t>
+      </w:r>
+      <w:r>
+        <w:rPr>
+          <w:rFonts w:ascii="Arial" w:hAnsi="Arial" w:cs="Arial"/>
+        </w:rPr>
+        <w:t>Diferente do modelo OSI, este conta apenas com 4 camadas</w:t>
+      </w:r>
+      <w:r>
+        <w:rPr>
+          <w:rFonts w:ascii="Arial" w:hAnsi="Arial" w:cs="Arial"/>
+        </w:rPr>
+        <w:t>: interface de rede, internet, transporte e aplicação. Cada camada tem funções específicas, como comunicação física, endereçamento, roteamento, serviços confiáveis e suporte a aplicativos.</w:t>
+      </w:r>
+    </w:p>
+    <w:p>
+      <w:pPr>
+        <w:pStyle w:val="NormalWeb"/>
+        <w:ind w:firstLine="360"/>
         <w:rPr>
           <w:rFonts w:ascii="Arial" w:hAnsi="Arial" w:cs="Arial"/>
         </w:rPr>
@@ -2678,21 +2623,7 @@
         <w:rPr>
           <w:rFonts w:ascii="Arial" w:hAnsi="Arial" w:cs="Arial"/>
         </w:rPr>
-        <w:t xml:space="preserve">na camada de transporte do modelo OSI (Open Systems </w:t>
-      </w:r>
-      <w:proofErr w:type="spellStart"/>
-      <w:r>
-        <w:rPr>
-          <w:rFonts w:ascii="Arial" w:hAnsi="Arial" w:cs="Arial"/>
-        </w:rPr>
-        <w:t>Interconnection</w:t>
-      </w:r>
-      <w:proofErr w:type="spellEnd"/>
-      <w:r>
-        <w:rPr>
-          <w:rFonts w:ascii="Arial" w:hAnsi="Arial" w:cs="Arial"/>
-        </w:rPr>
-        <w:t>). No entanto, existem algumas diferenças significativas entre os dois:</w:t>
+        <w:t>na camada de transporte do modelo OSI (Open Systems Interconnection). No entanto, existem algumas diferenças significativas entre os dois:</w:t>
       </w:r>
     </w:p>
     <w:p>
@@ -2776,6 +2707,7 @@
           <w:lang w:eastAsia="pt-BR"/>
           <w14:ligatures w14:val="none"/>
         </w:rPr>
+        <w:lastRenderedPageBreak/>
         <w:t>Orientação à conexão: O TCP é um protocolo orientado à conexão, o que significa que ele estabelece uma conexão antes que os dados sejam transmitidos. O UDP é um protocolo sem conexão, o que significa que ele não estabelece uma conexão antes da transmissão de dados.</w:t>
       </w:r>
     </w:p>
@@ -2810,6 +2742,7 @@
     <w:p>
       <w:pPr>
         <w:spacing w:before="100" w:beforeAutospacing="1" w:after="100" w:afterAutospacing="1" w:line="240" w:lineRule="auto"/>
+        <w:ind w:firstLine="360"/>
         <w:rPr>
           <w:rFonts w:ascii="Arial" w:eastAsia="Times New Roman" w:hAnsi="Arial" w:cs="Arial"/>
           <w:kern w:val="0"/>
@@ -2828,13 +2761,13 @@
           <w:lang w:eastAsia="pt-BR"/>
           <w14:ligatures w14:val="none"/>
         </w:rPr>
-        <w:lastRenderedPageBreak/>
         <w:t>Em resumo, o TCP é uma escolha mais apropriada quando a confiabilidade e a integridade dos dados são cruciais, enquanto o UDP é mais adequado quando a velocidade e a eficiência são mais importantes do que a confiabilidade.</w:t>
       </w:r>
     </w:p>
     <w:p>
       <w:pPr>
         <w:spacing w:before="100" w:beforeAutospacing="1" w:after="100" w:afterAutospacing="1" w:line="240" w:lineRule="auto"/>
+        <w:ind w:firstLine="360"/>
         <w:rPr>
           <w:rFonts w:ascii="Arial" w:hAnsi="Arial" w:cs="Arial"/>
           <w:sz w:val="24"/>
@@ -2869,6 +2802,7 @@
     <w:p>
       <w:pPr>
         <w:spacing w:before="100" w:beforeAutospacing="1" w:after="100" w:afterAutospacing="1" w:line="240" w:lineRule="auto"/>
+        <w:ind w:firstLine="360"/>
         <w:rPr>
           <w:rFonts w:ascii="Arial" w:hAnsi="Arial" w:cs="Arial"/>
           <w:sz w:val="24"/>
@@ -2895,6 +2829,7 @@
     <w:p>
       <w:pPr>
         <w:spacing w:before="100" w:beforeAutospacing="1" w:after="100" w:afterAutospacing="1" w:line="240" w:lineRule="auto"/>
+        <w:ind w:firstLine="360"/>
         <w:rPr>
           <w:rFonts w:ascii="Arial" w:hAnsi="Arial" w:cs="Arial"/>
           <w:sz w:val="24"/>
@@ -2971,36 +2906,8 @@
           <w:sz w:val="24"/>
           <w:szCs w:val="24"/>
         </w:rPr>
-        <w:t xml:space="preserve">Cisco </w:t>
-      </w:r>
-      <w:proofErr w:type="spellStart"/>
-      <w:r>
-        <w:rPr>
-          <w:rFonts w:ascii="Arial" w:hAnsi="Arial" w:cs="Arial"/>
-          <w:sz w:val="24"/>
-          <w:szCs w:val="24"/>
-        </w:rPr>
-        <w:t>Packet</w:t>
-      </w:r>
-      <w:proofErr w:type="spellEnd"/>
-      <w:r>
-        <w:rPr>
-          <w:rFonts w:ascii="Arial" w:hAnsi="Arial" w:cs="Arial"/>
-          <w:sz w:val="24"/>
-          <w:szCs w:val="24"/>
-        </w:rPr>
-        <w:t xml:space="preserve"> </w:t>
-      </w:r>
-      <w:proofErr w:type="spellStart"/>
-      <w:r>
-        <w:rPr>
-          <w:rFonts w:ascii="Arial" w:hAnsi="Arial" w:cs="Arial"/>
-          <w:sz w:val="24"/>
-          <w:szCs w:val="24"/>
-        </w:rPr>
-        <w:t>Tracer</w:t>
-      </w:r>
-      <w:proofErr w:type="spellEnd"/>
+        <w:t>Cisco Packet Tracer</w:t>
+      </w:r>
       <w:r>
         <w:rPr>
           <w:rFonts w:ascii="Arial" w:hAnsi="Arial" w:cs="Arial"/>
@@ -3081,16 +2988,14 @@
         </w:rPr>
         <w:t xml:space="preserve">no Zimbabue com outro localizado no Cazaquistão, e por </w:t>
       </w:r>
-      <w:proofErr w:type="gramStart"/>
-      <w:r>
-        <w:rPr>
-          <w:rFonts w:ascii="Arial" w:hAnsi="Arial" w:cs="Arial"/>
-          <w:sz w:val="24"/>
-          <w:szCs w:val="24"/>
-        </w:rPr>
-        <w:t>ultimo</w:t>
-      </w:r>
-      <w:proofErr w:type="gramEnd"/>
+      <w:r>
+        <w:rPr>
+          <w:rFonts w:ascii="Arial" w:hAnsi="Arial" w:cs="Arial"/>
+          <w:sz w:val="24"/>
+          <w:szCs w:val="24"/>
+        </w:rPr>
+        <w:t>último</w:t>
+      </w:r>
       <w:r>
         <w:rPr>
           <w:rFonts w:ascii="Arial" w:hAnsi="Arial" w:cs="Arial"/>
@@ -3120,6 +3025,7 @@
       <w:r>
         <w:rPr>
           <w:rFonts w:ascii="Arial" w:hAnsi="Arial" w:cs="Arial"/>
+          <w:noProof/>
           <w:sz w:val="24"/>
           <w:szCs w:val="24"/>
         </w:rPr>
@@ -3163,6 +3069,7 @@
       <w:r>
         <w:rPr>
           <w:rFonts w:ascii="Arial" w:hAnsi="Arial" w:cs="Arial"/>
+          <w:noProof/>
           <w:sz w:val="24"/>
           <w:szCs w:val="24"/>
         </w:rPr>
@@ -3244,6 +3151,7 @@
       <w:r>
         <w:rPr>
           <w:rFonts w:ascii="Arial" w:eastAsia="Times New Roman" w:hAnsi="Arial" w:cs="Arial"/>
+          <w:noProof/>
           <w:kern w:val="0"/>
           <w:sz w:val="24"/>
           <w:szCs w:val="24"/>
@@ -3296,38 +3204,424 @@
     </w:p>
     <w:p>
       <w:pPr>
-        <w:rPr>
-          <w:rFonts w:ascii="Arial" w:hAnsi="Arial" w:cs="Arial"/>
-          <w:sz w:val="24"/>
-          <w:szCs w:val="24"/>
-        </w:rPr>
-      </w:pPr>
-    </w:p>
-    <w:p>
-      <w:pPr>
-        <w:rPr>
-          <w:rFonts w:ascii="Roboto" w:hAnsi="Roboto" w:cs="Arial"/>
-          <w:sz w:val="24"/>
-          <w:szCs w:val="24"/>
-        </w:rPr>
-      </w:pPr>
+        <w:pStyle w:val="Ttulo1"/>
+        <w:rPr>
+          <w:rFonts w:ascii="Arial" w:hAnsi="Arial" w:cs="Arial"/>
+          <w:b/>
+          <w:bCs/>
+          <w:color w:val="auto"/>
+          <w:sz w:val="28"/>
+          <w:szCs w:val="28"/>
+        </w:rPr>
+      </w:pPr>
+      <w:r>
+        <w:rPr>
+          <w:rFonts w:ascii="Arial" w:hAnsi="Arial" w:cs="Arial"/>
+          <w:b/>
+          <w:bCs/>
+          <w:color w:val="auto"/>
+          <w:sz w:val="28"/>
+          <w:szCs w:val="28"/>
+        </w:rPr>
+        <w:t>Dados</w:t>
+      </w:r>
+      <w:r>
+        <w:rPr>
+          <w:rFonts w:ascii="Arial" w:hAnsi="Arial" w:cs="Arial"/>
+          <w:b/>
+          <w:bCs/>
+          <w:color w:val="auto"/>
+          <w:sz w:val="28"/>
+          <w:szCs w:val="28"/>
+        </w:rPr>
+        <w:t>:</w:t>
+      </w:r>
+    </w:p>
+    <w:p/>
+    <w:p>
+      <w:pPr>
+        <w:rPr>
+          <w:rFonts w:ascii="Arial" w:hAnsi="Arial" w:cs="Arial"/>
+          <w:sz w:val="24"/>
+          <w:szCs w:val="24"/>
+        </w:rPr>
+      </w:pPr>
+      <w:r>
+        <w:rPr>
+          <w:rFonts w:ascii="Arial" w:hAnsi="Arial" w:cs="Arial"/>
+          <w:sz w:val="24"/>
+          <w:szCs w:val="24"/>
+        </w:rPr>
+        <w:t xml:space="preserve">Para o início do estudo de banco de dados, </w:t>
+      </w:r>
+      <w:r>
+        <w:rPr>
+          <w:rFonts w:ascii="Arial" w:hAnsi="Arial" w:cs="Arial"/>
+          <w:sz w:val="24"/>
+          <w:szCs w:val="24"/>
+        </w:rPr>
+        <w:t xml:space="preserve">a introdução a alguns determinados tópicos foi necessária. </w:t>
+      </w:r>
+      <w:r>
+        <w:rPr>
+          <w:rFonts w:ascii="Arial" w:hAnsi="Arial" w:cs="Arial"/>
+          <w:sz w:val="24"/>
+          <w:szCs w:val="24"/>
+        </w:rPr>
+        <w:t xml:space="preserve">Minimundo, MER e DER </w:t>
+      </w:r>
+      <w:r>
+        <w:rPr>
+          <w:rFonts w:ascii="Arial" w:hAnsi="Arial" w:cs="Arial"/>
+          <w:sz w:val="24"/>
+          <w:szCs w:val="24"/>
+        </w:rPr>
+        <w:t xml:space="preserve">foram esses tópicos por se </w:t>
+      </w:r>
+      <w:r>
+        <w:rPr>
+          <w:rFonts w:ascii="Arial" w:hAnsi="Arial" w:cs="Arial"/>
+          <w:sz w:val="24"/>
+          <w:szCs w:val="24"/>
+        </w:rPr>
+        <w:t>tratar</w:t>
+      </w:r>
+      <w:r>
+        <w:rPr>
+          <w:rFonts w:ascii="Arial" w:hAnsi="Arial" w:cs="Arial"/>
+          <w:sz w:val="24"/>
+          <w:szCs w:val="24"/>
+        </w:rPr>
+        <w:t xml:space="preserve"> </w:t>
+      </w:r>
+      <w:r>
+        <w:rPr>
+          <w:rFonts w:ascii="Arial" w:hAnsi="Arial" w:cs="Arial"/>
+          <w:sz w:val="24"/>
+          <w:szCs w:val="24"/>
+        </w:rPr>
+        <w:t xml:space="preserve">de métodos para o desenvolvimento inicial do banco de dados, onde </w:t>
+      </w:r>
+      <w:r>
+        <w:rPr>
+          <w:rFonts w:ascii="Arial" w:hAnsi="Arial" w:cs="Arial"/>
+          <w:sz w:val="24"/>
+          <w:szCs w:val="24"/>
+        </w:rPr>
+        <w:t xml:space="preserve">podemos analisar a ideia inicial e adequar ela as necessidades do </w:t>
+      </w:r>
+      <w:r>
+        <w:rPr>
+          <w:rFonts w:ascii="Arial" w:hAnsi="Arial" w:cs="Arial"/>
+          <w:sz w:val="24"/>
+          <w:szCs w:val="24"/>
+        </w:rPr>
+        <w:lastRenderedPageBreak/>
+        <w:t xml:space="preserve">banco de dados. Posteriormente </w:t>
+      </w:r>
+      <w:r>
+        <w:rPr>
+          <w:rFonts w:ascii="Arial" w:hAnsi="Arial" w:cs="Arial"/>
+          <w:sz w:val="24"/>
+          <w:szCs w:val="24"/>
+        </w:rPr>
+        <w:t xml:space="preserve">os relacionamentos e as entidades foram </w:t>
+      </w:r>
+      <w:r>
+        <w:rPr>
+          <w:rFonts w:ascii="Arial" w:hAnsi="Arial" w:cs="Arial"/>
+          <w:sz w:val="24"/>
+          <w:szCs w:val="24"/>
+        </w:rPr>
+        <w:t>trabalhados</w:t>
+      </w:r>
+      <w:r>
+        <w:rPr>
+          <w:rFonts w:ascii="Arial" w:hAnsi="Arial" w:cs="Arial"/>
+          <w:sz w:val="24"/>
+          <w:szCs w:val="24"/>
+        </w:rPr>
+        <w:t xml:space="preserve">, afinal para o desenvolvimento do banco de dados com </w:t>
+      </w:r>
+      <w:r>
+        <w:rPr>
+          <w:rFonts w:ascii="Arial" w:hAnsi="Arial" w:cs="Arial"/>
+          <w:sz w:val="24"/>
+          <w:szCs w:val="24"/>
+        </w:rPr>
+        <w:t xml:space="preserve">os métodos citados </w:t>
+      </w:r>
+      <w:r>
+        <w:rPr>
+          <w:rFonts w:ascii="Arial" w:hAnsi="Arial" w:cs="Arial"/>
+          <w:sz w:val="24"/>
+          <w:szCs w:val="24"/>
+        </w:rPr>
+        <w:t xml:space="preserve">fazemos </w:t>
+      </w:r>
+      <w:r>
+        <w:rPr>
+          <w:rFonts w:ascii="Arial" w:hAnsi="Arial" w:cs="Arial"/>
+          <w:sz w:val="24"/>
+          <w:szCs w:val="24"/>
+        </w:rPr>
+        <w:t>uso desses elementos</w:t>
+      </w:r>
+      <w:r>
+        <w:rPr>
+          <w:rFonts w:ascii="Arial" w:hAnsi="Arial" w:cs="Arial"/>
+          <w:sz w:val="24"/>
+          <w:szCs w:val="24"/>
+        </w:rPr>
+        <w:t>.</w:t>
+      </w:r>
+    </w:p>
+    <w:p>
+      <w:pPr>
+        <w:rPr>
+          <w:rFonts w:ascii="Arial" w:hAnsi="Arial" w:cs="Arial"/>
+          <w:sz w:val="24"/>
+          <w:szCs w:val="24"/>
+        </w:rPr>
+      </w:pPr>
+      <w:r>
+        <w:rPr>
+          <w:rFonts w:ascii="Arial" w:hAnsi="Arial" w:cs="Arial"/>
+          <w:sz w:val="24"/>
+          <w:szCs w:val="24"/>
+        </w:rPr>
+        <w:t xml:space="preserve">Com as ideias básicas referentes a modelagem de banco de dados, realizamos uma lista de exercícios </w:t>
+      </w:r>
+      <w:r>
+        <w:rPr>
+          <w:rFonts w:ascii="Arial" w:hAnsi="Arial" w:cs="Arial"/>
+          <w:sz w:val="24"/>
+          <w:szCs w:val="24"/>
+        </w:rPr>
+        <w:t xml:space="preserve">onde </w:t>
+      </w:r>
+      <w:r>
+        <w:rPr>
+          <w:rFonts w:ascii="Arial" w:hAnsi="Arial" w:cs="Arial"/>
+          <w:sz w:val="24"/>
+          <w:szCs w:val="24"/>
+        </w:rPr>
+        <w:t xml:space="preserve">eram apresentados os </w:t>
+      </w:r>
+      <w:r>
+        <w:rPr>
+          <w:rFonts w:ascii="Arial" w:hAnsi="Arial" w:cs="Arial"/>
+          <w:sz w:val="24"/>
+          <w:szCs w:val="24"/>
+        </w:rPr>
+        <w:t>minimundos</w:t>
+      </w:r>
+      <w:r>
+        <w:rPr>
+          <w:rFonts w:ascii="Arial" w:hAnsi="Arial" w:cs="Arial"/>
+          <w:sz w:val="24"/>
+          <w:szCs w:val="24"/>
+        </w:rPr>
+        <w:t xml:space="preserve"> e era necessária a</w:t>
+      </w:r>
+      <w:r>
+        <w:rPr>
+          <w:rFonts w:ascii="Arial" w:hAnsi="Arial" w:cs="Arial"/>
+          <w:sz w:val="24"/>
+          <w:szCs w:val="24"/>
+        </w:rPr>
+        <w:t xml:space="preserve"> construção de um DER com base </w:t>
+      </w:r>
+      <w:r>
+        <w:rPr>
+          <w:rFonts w:ascii="Arial" w:hAnsi="Arial" w:cs="Arial"/>
+          <w:sz w:val="24"/>
+          <w:szCs w:val="24"/>
+        </w:rPr>
+        <w:t>nesse conteúdo.</w:t>
+      </w:r>
+    </w:p>
+    <w:p>
+      <w:pPr>
+        <w:rPr>
+          <w:rFonts w:ascii="Arial" w:hAnsi="Arial" w:cs="Arial"/>
+          <w:sz w:val="24"/>
+          <w:szCs w:val="24"/>
+        </w:rPr>
+      </w:pPr>
+      <w:r>
+        <w:rPr>
+          <w:rFonts w:ascii="Arial" w:hAnsi="Arial" w:cs="Arial"/>
+          <w:sz w:val="24"/>
+          <w:szCs w:val="24"/>
+        </w:rPr>
+        <w:t xml:space="preserve">Após a finalização desses exercícios, </w:t>
+      </w:r>
+      <w:r>
+        <w:rPr>
+          <w:rFonts w:ascii="Arial" w:hAnsi="Arial" w:cs="Arial"/>
+          <w:sz w:val="24"/>
+          <w:szCs w:val="24"/>
+        </w:rPr>
+        <w:t>cada um deles foi direcionado a uma equipe, e então realizamos o desenvolvimento d</w:t>
+      </w:r>
+      <w:r>
+        <w:rPr>
+          <w:rFonts w:ascii="Arial" w:hAnsi="Arial" w:cs="Arial"/>
+          <w:sz w:val="24"/>
+          <w:szCs w:val="24"/>
+        </w:rPr>
+        <w:t>o modelo físico desse exercício. Para isso o Postgree</w:t>
+      </w:r>
+      <w:r>
+        <w:rPr>
+          <w:rFonts w:ascii="Arial" w:hAnsi="Arial" w:cs="Arial"/>
+          <w:sz w:val="24"/>
+          <w:szCs w:val="24"/>
+        </w:rPr>
+        <w:t>, um SGBD (Sistema de Gerenciamento de Banco de Dados)</w:t>
+      </w:r>
+      <w:r>
+        <w:rPr>
+          <w:rFonts w:ascii="Arial" w:hAnsi="Arial" w:cs="Arial"/>
+          <w:sz w:val="24"/>
+          <w:szCs w:val="24"/>
+        </w:rPr>
+        <w:t xml:space="preserve">, </w:t>
+      </w:r>
+      <w:r>
+        <w:rPr>
+          <w:rFonts w:ascii="Arial" w:hAnsi="Arial" w:cs="Arial"/>
+          <w:sz w:val="24"/>
+          <w:szCs w:val="24"/>
+        </w:rPr>
+        <w:t>foi utilizado na criação das tabelas</w:t>
+      </w:r>
+      <w:r>
+        <w:rPr>
+          <w:rFonts w:ascii="Arial" w:hAnsi="Arial" w:cs="Arial"/>
+          <w:sz w:val="24"/>
+          <w:szCs w:val="24"/>
+        </w:rPr>
+        <w:t xml:space="preserve"> e suas relações</w:t>
+      </w:r>
+      <w:r>
+        <w:rPr>
+          <w:rFonts w:ascii="Arial" w:hAnsi="Arial" w:cs="Arial"/>
+          <w:sz w:val="24"/>
+          <w:szCs w:val="24"/>
+        </w:rPr>
+        <w:t>. Para essa construção foram utilizados comandos DDL</w:t>
+      </w:r>
+      <w:r>
+        <w:rPr>
+          <w:rFonts w:ascii="Arial" w:hAnsi="Arial" w:cs="Arial"/>
+          <w:sz w:val="24"/>
+          <w:szCs w:val="24"/>
+        </w:rPr>
+        <w:t xml:space="preserve"> (Data Definition Language) </w:t>
+      </w:r>
+      <w:r>
+        <w:rPr>
+          <w:rFonts w:ascii="Arial" w:hAnsi="Arial" w:cs="Arial"/>
+          <w:sz w:val="24"/>
+          <w:szCs w:val="24"/>
+        </w:rPr>
+        <w:t>como o</w:t>
+      </w:r>
+      <w:r>
+        <w:rPr>
+          <w:rFonts w:ascii="Arial" w:hAnsi="Arial" w:cs="Arial"/>
+          <w:sz w:val="24"/>
+          <w:szCs w:val="24"/>
+        </w:rPr>
+        <w:t xml:space="preserve"> “CREATE”, “ALTER” e “DROP”.</w:t>
+      </w:r>
+    </w:p>
+    <w:p>
+      <w:pPr>
+        <w:rPr>
+          <w:rFonts w:ascii="Arial" w:hAnsi="Arial" w:cs="Arial"/>
+          <w:sz w:val="24"/>
+          <w:szCs w:val="24"/>
+        </w:rPr>
+      </w:pPr>
+      <w:r>
+        <w:rPr>
+          <w:rFonts w:ascii="Arial" w:hAnsi="Arial" w:cs="Arial"/>
+          <w:sz w:val="24"/>
+          <w:szCs w:val="24"/>
+        </w:rPr>
+        <w:t xml:space="preserve">Com a apresentação dos bancos criados, foi solicitada a realização de comando DQL (Data Query Language) </w:t>
+      </w:r>
+      <w:r>
+        <w:rPr>
+          <w:rFonts w:ascii="Arial" w:hAnsi="Arial" w:cs="Arial"/>
+          <w:sz w:val="24"/>
+          <w:szCs w:val="24"/>
+        </w:rPr>
+        <w:t>para a apresentação de determinados dados específicos, para aferir nosso conhecimento dobre esses comandos.</w:t>
+      </w:r>
     </w:p>
     <w:p>
       <w:pPr>
         <w:pStyle w:val="NormalWeb"/>
         <w:rPr>
-          <w:rFonts w:ascii="Roboto" w:hAnsi="Roboto"/>
-        </w:rPr>
-      </w:pPr>
-    </w:p>
-    <w:p>
-      <w:pPr>
-        <w:rPr>
-          <w:rFonts w:ascii="Roboto" w:hAnsi="Roboto" w:cs="Times New Roman"/>
-          <w:sz w:val="24"/>
-          <w:szCs w:val="24"/>
-        </w:rPr>
-      </w:pPr>
+          <w:rFonts w:ascii="Arial" w:hAnsi="Arial" w:cs="Arial"/>
+        </w:rPr>
+      </w:pPr>
+      <w:r>
+        <w:rPr>
+          <w:rFonts w:ascii="Arial" w:hAnsi="Arial" w:cs="Arial"/>
+        </w:rPr>
+        <w:t>Durante as aulas de banco de dados, aprendemos sobre o conceito de banco de dados, que é uma estrutura física para armazenar e gerenciar dados por meio de sistemas conhecidos como SGBD's (Sistemas de Gerenciamento de Banco de Dados), como Oracle, MySQL e SQL Server. Também estudamos a linguagem SQL (Structured Query Language), que é usada para realizar consultas e manipulações nos bancos de dados.</w:t>
+      </w:r>
+    </w:p>
+    <w:p>
+      <w:pPr>
+        <w:pStyle w:val="NormalWeb"/>
+        <w:rPr>
+          <w:rFonts w:ascii="Arial" w:hAnsi="Arial" w:cs="Arial"/>
+        </w:rPr>
+      </w:pPr>
+      <w:r>
+        <w:rPr>
+          <w:rFonts w:ascii="Arial" w:hAnsi="Arial" w:cs="Arial"/>
+        </w:rPr>
+        <w:t>Exploramos a modelagem de banco de dados, que envolve o planejamento prévio do banco antes do desenvolvimento, com o objetivo de obter melhor desempenho e eficiência. Utilizamos o modelo conceitual MER (Modelo Entidade Relacionamento) para descrever entidades, atributos e relacionamentos entre eles. O modelo é representado graficamente por meio de DER (Diagrama Entidade Relacionamento).</w:t>
+      </w:r>
+    </w:p>
+    <w:p>
+      <w:pPr>
+        <w:pStyle w:val="NormalWeb"/>
+        <w:rPr>
+          <w:rFonts w:ascii="Arial" w:hAnsi="Arial" w:cs="Arial"/>
+        </w:rPr>
+      </w:pPr>
+      <w:r>
+        <w:rPr>
+          <w:rFonts w:ascii="Arial" w:hAnsi="Arial" w:cs="Arial"/>
+        </w:rPr>
+        <w:t>Aprendemos sobre entidades, que são objetos do mundo real, e como elas se relacionam entre si. Os relacionamentos podem ter cardinalidade (como 1:1, 1:n e n:</w:t>
+      </w:r>
+      <w:r>
+        <w:rPr>
+          <w:rFonts w:ascii="Arial" w:hAnsi="Arial" w:cs="Arial"/>
+        </w:rPr>
+        <w:t>n</w:t>
+      </w:r>
+      <w:r>
+        <w:rPr>
+          <w:rFonts w:ascii="Arial" w:hAnsi="Arial" w:cs="Arial"/>
+        </w:rPr>
+        <w:t>) e especificar a quantidade mínima e máxima de relacionamentos. Identificamos os relacionamentos fortes e os relacionamentos fracos</w:t>
+      </w:r>
+      <w:r>
+        <w:rPr>
+          <w:rFonts w:ascii="Arial" w:hAnsi="Arial" w:cs="Arial"/>
+        </w:rPr>
+        <w:t>.</w:t>
+      </w:r>
     </w:p>
     <w:p>
       <w:pPr>

</xml_diff>